<commit_message>
Budget justification + misc
</commit_message>
<xml_diff>
--- a/Budget Justification - Pierce NSF CISE Large.docx
+++ b/Budget Justification - Pierce NSF CISE Large.docx
@@ -129,8 +129,18 @@
           <w:sz w:val="22"/>
           <w:szCs w:val="22"/>
         </w:rPr>
-        <w:t>Principal Investigator  (</w:t>
-      </w:r>
+        <w:t xml:space="preserve">Principal </w:t>
+      </w:r>
+      <w:proofErr w:type="gramStart"/>
+      <w:r>
+        <w:rPr>
+          <w:rFonts w:ascii="Arial" w:hAnsi="Arial" w:cs="Arial"/>
+          <w:sz w:val="22"/>
+          <w:szCs w:val="22"/>
+        </w:rPr>
+        <w:t>Investigator  (</w:t>
+      </w:r>
+      <w:proofErr w:type="gramEnd"/>
       <w:r>
         <w:rPr>
           <w:rFonts w:ascii="Arial" w:hAnsi="Arial" w:cs="Arial"/>
@@ -145,44 +155,39 @@
           <w:sz w:val="22"/>
           <w:szCs w:val="22"/>
         </w:rPr>
-        <w:t xml:space="preserve"> months annual effort) The PI will oversee all aspects of the project, including </w:t>
-      </w:r>
-      <w:proofErr w:type="spellStart"/>
-      <w:r>
-        <w:rPr>
-          <w:rFonts w:ascii="Arial" w:hAnsi="Arial" w:cs="Arial"/>
-          <w:sz w:val="22"/>
-          <w:szCs w:val="22"/>
-          <w:highlight w:val="yellow"/>
-        </w:rPr>
-        <w:t>xxxxxxx</w:t>
-      </w:r>
-      <w:proofErr w:type="spellEnd"/>
-      <w:r>
-        <w:rPr>
-          <w:rFonts w:ascii="Arial" w:hAnsi="Arial" w:cs="Arial"/>
-          <w:sz w:val="22"/>
-          <w:szCs w:val="22"/>
-          <w:highlight w:val="yellow"/>
+        <w:t xml:space="preserve"> months annual effort) The PI will oversee all aspects of the project</w:t>
+      </w:r>
+      <w:r>
+        <w:rPr>
+          <w:rFonts w:ascii="Arial" w:hAnsi="Arial" w:cs="Arial"/>
+          <w:sz w:val="22"/>
+          <w:szCs w:val="22"/>
+        </w:rPr>
+        <w:t xml:space="preserve"> and will directly supervise the two PL-focused PhD students and the engineer</w:t>
+      </w:r>
+      <w:r>
+        <w:rPr>
+          <w:rFonts w:ascii="Arial" w:hAnsi="Arial" w:cs="Arial"/>
+          <w:sz w:val="22"/>
+          <w:szCs w:val="22"/>
+        </w:rPr>
+        <w:t>. S</w:t>
+      </w:r>
+      <w:r>
+        <w:rPr>
+          <w:rFonts w:ascii="Arial" w:hAnsi="Arial" w:cs="Arial"/>
+          <w:sz w:val="22"/>
+          <w:szCs w:val="22"/>
+        </w:rPr>
+        <w:t>ee the Management and Coordination plan for more details</w:t>
+      </w:r>
+      <w:r>
+        <w:rPr>
+          <w:rFonts w:ascii="Arial" w:hAnsi="Arial" w:cs="Arial"/>
+          <w:sz w:val="22"/>
+          <w:szCs w:val="22"/>
         </w:rPr>
         <w:t>.</w:t>
-      </w:r>
-      <w:r>
-        <w:rPr>
-          <w:rFonts w:ascii="Arial" w:hAnsi="Arial" w:cs="Arial"/>
-          <w:sz w:val="22"/>
-          <w:szCs w:val="22"/>
-        </w:rPr>
-        <w:t xml:space="preserve">  </w:t>
-      </w:r>
-      <w:r>
-        <w:rPr>
-          <w:rFonts w:ascii="Arial" w:hAnsi="Arial" w:cs="Arial"/>
-          <w:sz w:val="22"/>
-          <w:szCs w:val="22"/>
-          <w:highlight w:val="yellow"/>
-        </w:rPr>
-        <w:t>The PI will supervise the postdoc, graduate student and other staff to be supported on this grant.</w:t>
       </w:r>
     </w:p>
     <w:p>
@@ -258,32 +263,29 @@
         </w:rPr>
         <w:t>Co-PI (</w:t>
       </w:r>
-      <w:proofErr w:type="spellStart"/>
-      <w:r>
-        <w:rPr>
-          <w:rFonts w:ascii="Arial" w:hAnsi="Arial" w:cs="Arial"/>
-          <w:sz w:val="22"/>
-          <w:szCs w:val="22"/>
-        </w:rPr>
-        <w:t>x.x</w:t>
-      </w:r>
-      <w:proofErr w:type="spellEnd"/>
-      <w:r>
-        <w:rPr>
-          <w:rFonts w:ascii="Arial" w:hAnsi="Arial" w:cs="Arial"/>
-          <w:sz w:val="22"/>
-          <w:szCs w:val="22"/>
-        </w:rPr>
-        <w:t xml:space="preserve"> months annual effort) </w:t>
-      </w:r>
-      <w:r>
-        <w:rPr>
-          <w:rFonts w:ascii="Arial" w:hAnsi="Arial" w:cs="Arial"/>
-          <w:sz w:val="22"/>
-          <w:szCs w:val="22"/>
-          <w:highlight w:val="yellow"/>
-        </w:rPr>
-        <w:t>The Co-PI will supervise a graduate student.</w:t>
+      <w:r>
+        <w:rPr>
+          <w:rFonts w:ascii="Arial" w:hAnsi="Arial" w:cs="Arial"/>
+          <w:sz w:val="22"/>
+          <w:szCs w:val="22"/>
+        </w:rPr>
+        <w:t>2</w:t>
+      </w:r>
+      <w:r>
+        <w:rPr>
+          <w:rFonts w:ascii="Arial" w:hAnsi="Arial" w:cs="Arial"/>
+          <w:sz w:val="22"/>
+          <w:szCs w:val="22"/>
+        </w:rPr>
+        <w:t xml:space="preserve"> months annual effort)</w:t>
+      </w:r>
+      <w:r>
+        <w:rPr>
+          <w:rFonts w:ascii="Arial" w:hAnsi="Arial" w:cs="Arial"/>
+          <w:sz w:val="22"/>
+          <w:szCs w:val="22"/>
+        </w:rPr>
+        <w:t>. The co-PI will directly supervise the two HCI-focused PhD students.</w:t>
       </w:r>
     </w:p>
     <w:p>
@@ -303,7 +305,6 @@
           <w:szCs w:val="22"/>
         </w:rPr>
       </w:pPr>
-      <w:proofErr w:type="spellStart"/>
       <w:r>
         <w:rPr>
           <w:rFonts w:ascii="Arial" w:hAnsi="Arial" w:cs="Arial"/>
@@ -312,9 +313,8 @@
           <w:sz w:val="22"/>
           <w:szCs w:val="22"/>
         </w:rPr>
-        <w:t>Progammer</w:t>
-      </w:r>
-      <w:proofErr w:type="spellEnd"/>
+        <w:t>Engineer</w:t>
+      </w:r>
       <w:r>
         <w:rPr>
           <w:rFonts w:ascii="Arial" w:hAnsi="Arial" w:cs="Arial"/>
@@ -362,56 +362,55 @@
           <w:sz w:val="22"/>
           <w:szCs w:val="22"/>
         </w:rPr>
-        <w:t xml:space="preserve">The programmer </w:t>
-      </w:r>
-      <w:r>
-        <w:rPr>
-          <w:rFonts w:ascii="Arial" w:hAnsi="Arial" w:cs="Arial"/>
-          <w:sz w:val="22"/>
-          <w:szCs w:val="22"/>
-          <w:highlight w:val="yellow"/>
-        </w:rPr>
-        <w:t xml:space="preserve">will </w:t>
-      </w:r>
-      <w:proofErr w:type="spellStart"/>
-      <w:r>
-        <w:rPr>
-          <w:rFonts w:ascii="Arial" w:hAnsi="Arial" w:cs="Arial"/>
-          <w:sz w:val="22"/>
-          <w:szCs w:val="22"/>
-          <w:highlight w:val="yellow"/>
-        </w:rPr>
-        <w:t>xxxx</w:t>
-      </w:r>
-      <w:proofErr w:type="spellEnd"/>
-      <w:r>
-        <w:rPr>
-          <w:rFonts w:ascii="Arial" w:hAnsi="Arial" w:cs="Arial"/>
-          <w:sz w:val="22"/>
-          <w:szCs w:val="22"/>
-          <w:highlight w:val="yellow"/>
-        </w:rPr>
-        <w:t xml:space="preserve"> ----</w:t>
-      </w:r>
-      <w:proofErr w:type="spellStart"/>
-      <w:r>
-        <w:rPr>
-          <w:rFonts w:ascii="Arial" w:hAnsi="Arial" w:cs="Arial"/>
-          <w:sz w:val="22"/>
-          <w:szCs w:val="22"/>
-          <w:highlight w:val="yellow"/>
-        </w:rPr>
-        <w:t>decribe</w:t>
-      </w:r>
-      <w:proofErr w:type="spellEnd"/>
-      <w:r>
-        <w:rPr>
-          <w:rFonts w:ascii="Arial" w:hAnsi="Arial" w:cs="Arial"/>
-          <w:sz w:val="22"/>
-          <w:szCs w:val="22"/>
-          <w:highlight w:val="yellow"/>
-        </w:rPr>
-        <w:t xml:space="preserve"> role</w:t>
+        <w:t xml:space="preserve">The </w:t>
+      </w:r>
+      <w:r>
+        <w:rPr>
+          <w:rFonts w:ascii="Arial" w:hAnsi="Arial" w:cs="Arial"/>
+          <w:sz w:val="22"/>
+          <w:szCs w:val="22"/>
+        </w:rPr>
+        <w:t xml:space="preserve">engineer will </w:t>
+      </w:r>
+      <w:r>
+        <w:rPr>
+          <w:rFonts w:ascii="Arial" w:hAnsi="Arial" w:cs="Arial"/>
+          <w:sz w:val="22"/>
+          <w:szCs w:val="22"/>
+        </w:rPr>
+        <w:t xml:space="preserve">lead the technology-transfer tasks described under the Diffusion theme and will </w:t>
+      </w:r>
+      <w:r>
+        <w:rPr>
+          <w:rFonts w:ascii="Arial" w:hAnsi="Arial" w:cs="Arial"/>
+          <w:sz w:val="22"/>
+          <w:szCs w:val="22"/>
+        </w:rPr>
+        <w:t>support the implementation-oriented research tasks led by PhD students</w:t>
+      </w:r>
+      <w:r>
+        <w:rPr>
+          <w:rFonts w:ascii="Arial" w:hAnsi="Arial" w:cs="Arial"/>
+          <w:sz w:val="22"/>
+          <w:szCs w:val="22"/>
+        </w:rPr>
+        <w:t>.</w:t>
+      </w:r>
+      <w:r>
+        <w:rPr>
+          <w:rFonts w:ascii="Arial" w:hAnsi="Arial" w:cs="Arial"/>
+          <w:sz w:val="22"/>
+          <w:szCs w:val="22"/>
+        </w:rPr>
+        <w:t xml:space="preserve"> S</w:t>
+      </w:r>
+      <w:r>
+        <w:rPr>
+          <w:rFonts w:ascii="Arial" w:hAnsi="Arial" w:cs="Arial"/>
+          <w:sz w:val="22"/>
+          <w:szCs w:val="22"/>
+        </w:rPr>
+        <w:t>ee the Management and Coordination plan for more details</w:t>
       </w:r>
       <w:r>
         <w:rPr>
@@ -496,36 +495,47 @@
           <w:sz w:val="22"/>
           <w:szCs w:val="22"/>
         </w:rPr>
-        <w:t xml:space="preserve">) A Doctoral candidate graduate student will be recruited to perform the proposed research and </w:t>
-      </w:r>
-      <w:r>
-        <w:rPr>
-          <w:rFonts w:ascii="Arial" w:hAnsi="Arial" w:cs="Arial"/>
-          <w:sz w:val="22"/>
-          <w:szCs w:val="22"/>
-          <w:highlight w:val="yellow"/>
-        </w:rPr>
-        <w:t xml:space="preserve"> </w:t>
-      </w:r>
-      <w:proofErr w:type="spellStart"/>
-      <w:r>
-        <w:rPr>
-          <w:rFonts w:ascii="Arial" w:hAnsi="Arial" w:cs="Arial"/>
-          <w:sz w:val="22"/>
-          <w:szCs w:val="22"/>
-          <w:highlight w:val="yellow"/>
-        </w:rPr>
-        <w:t>xxxxxxxx</w:t>
-      </w:r>
-      <w:proofErr w:type="spellEnd"/>
-      <w:r>
-        <w:rPr>
-          <w:rFonts w:ascii="Arial" w:hAnsi="Arial" w:cs="Arial"/>
-          <w:sz w:val="22"/>
-          <w:szCs w:val="22"/>
-          <w:highlight w:val="yellow"/>
-        </w:rPr>
-        <w:t>.</w:t>
+        <w:t xml:space="preserve">) </w:t>
+      </w:r>
+      <w:r>
+        <w:rPr>
+          <w:rFonts w:ascii="Arial" w:hAnsi="Arial" w:cs="Arial"/>
+          <w:sz w:val="22"/>
+          <w:szCs w:val="22"/>
+        </w:rPr>
+        <w:t>Four doctoral candidates</w:t>
+      </w:r>
+      <w:r>
+        <w:rPr>
+          <w:rFonts w:ascii="Arial" w:hAnsi="Arial" w:cs="Arial"/>
+          <w:sz w:val="22"/>
+          <w:szCs w:val="22"/>
+        </w:rPr>
+        <w:t xml:space="preserve"> will be recruited to </w:t>
+      </w:r>
+      <w:r>
+        <w:rPr>
+          <w:rFonts w:ascii="Arial" w:hAnsi="Arial" w:cs="Arial"/>
+          <w:sz w:val="22"/>
+          <w:szCs w:val="22"/>
+        </w:rPr>
+        <w:t xml:space="preserve">lead the various </w:t>
+      </w:r>
+      <w:r>
+        <w:rPr>
+          <w:rFonts w:ascii="Arial" w:hAnsi="Arial" w:cs="Arial"/>
+          <w:sz w:val="22"/>
+          <w:szCs w:val="22"/>
+        </w:rPr>
+        <w:t>proposed research</w:t>
+      </w:r>
+      <w:r>
+        <w:rPr>
+          <w:rFonts w:ascii="Arial" w:hAnsi="Arial" w:cs="Arial"/>
+          <w:sz w:val="22"/>
+          <w:szCs w:val="22"/>
+        </w:rPr>
+        <w:t xml:space="preserve"> tasks.  See the Management and Coordination plan for details.</w:t>
       </w:r>
     </w:p>
     <w:p>
@@ -606,36 +616,15 @@
           <w:sz w:val="22"/>
           <w:szCs w:val="22"/>
         </w:rPr>
-        <w:t xml:space="preserve"> undergraduate student will be recruited as an hourly lab assistant </w:t>
-      </w:r>
-      <w:r>
-        <w:rPr>
-          <w:rFonts w:ascii="Arial" w:hAnsi="Arial" w:cs="Arial"/>
-          <w:sz w:val="22"/>
-          <w:szCs w:val="22"/>
-          <w:highlight w:val="yellow"/>
-        </w:rPr>
-        <w:t xml:space="preserve">to </w:t>
-      </w:r>
-      <w:proofErr w:type="spellStart"/>
-      <w:r>
-        <w:rPr>
-          <w:rFonts w:ascii="Arial" w:hAnsi="Arial" w:cs="Arial"/>
-          <w:sz w:val="22"/>
-          <w:szCs w:val="22"/>
-          <w:highlight w:val="yellow"/>
-        </w:rPr>
-        <w:t>xxxxxxxxx</w:t>
-      </w:r>
-      <w:proofErr w:type="spellEnd"/>
-      <w:r>
-        <w:rPr>
-          <w:rFonts w:ascii="Arial" w:hAnsi="Arial" w:cs="Arial"/>
-          <w:sz w:val="22"/>
-          <w:szCs w:val="22"/>
-          <w:highlight w:val="yellow"/>
-        </w:rPr>
-        <w:t>.</w:t>
+        <w:t xml:space="preserve"> undergraduate student will be recruited as hourly lab assistant</w:t>
+      </w:r>
+      <w:r>
+        <w:rPr>
+          <w:rFonts w:ascii="Arial" w:hAnsi="Arial" w:cs="Arial"/>
+          <w:sz w:val="22"/>
+          <w:szCs w:val="22"/>
+        </w:rPr>
+        <w:t>s, as part of the project’s BPC activities.  See the Broadening Participation in Computing supplement for details.</w:t>
       </w:r>
     </w:p>
     <w:bookmarkEnd w:id="1"/>
@@ -894,41 +883,15 @@
           <w:sz w:val="22"/>
           <w:szCs w:val="22"/>
         </w:rPr>
-        <w:t>Funds are budgeted for the principal investigators and/or other project personnel to travel to scientific meetings relevant to the project such as the</w:t>
-      </w:r>
-      <w:r>
-        <w:rPr>
-          <w:rFonts w:ascii="Arial" w:hAnsi="Arial" w:cs="Arial"/>
-          <w:sz w:val="22"/>
-          <w:szCs w:val="22"/>
-        </w:rPr>
-        <w:t xml:space="preserve"> </w:t>
-      </w:r>
-      <w:r>
-        <w:rPr>
-          <w:rFonts w:ascii="Arial" w:hAnsi="Arial" w:cs="Arial"/>
-          <w:sz w:val="22"/>
-          <w:szCs w:val="22"/>
-          <w:highlight w:val="yellow"/>
-        </w:rPr>
-        <w:t>XXXXXX Conference</w:t>
-      </w:r>
-      <w:r>
-        <w:rPr>
-          <w:rFonts w:ascii="Arial" w:hAnsi="Arial" w:cs="Arial"/>
-          <w:sz w:val="22"/>
-          <w:szCs w:val="22"/>
-        </w:rPr>
-        <w:t xml:space="preserve"> and/or </w:t>
-      </w:r>
-      <w:r>
-        <w:rPr>
-          <w:rFonts w:ascii="Arial" w:hAnsi="Arial" w:cs="Arial"/>
-          <w:sz w:val="22"/>
-          <w:szCs w:val="22"/>
-          <w:highlight w:val="yellow"/>
-        </w:rPr>
-        <w:t>XXXXXX Annual Meeting</w:t>
+        <w:t>Funds are budgeted for the principal investigators and/or other project personnel to travel to scientific meetings relevant to the project</w:t>
+      </w:r>
+      <w:r>
+        <w:rPr>
+          <w:rFonts w:ascii="Arial" w:hAnsi="Arial" w:cs="Arial"/>
+          <w:sz w:val="22"/>
+          <w:szCs w:val="22"/>
+        </w:rPr>
+        <w:t>; the precise conferences and locations below are estimates based on projected conference publication targets and past locations where these conferences have been held</w:t>
       </w:r>
       <w:r>
         <w:rPr>
@@ -943,25 +906,25 @@
           <w:rFonts w:ascii="Arial" w:hAnsi="Arial" w:cs="Arial"/>
           <w:sz w:val="22"/>
           <w:szCs w:val="22"/>
-          <w:highlight w:val="cyan"/>
-        </w:rPr>
-        <w:t>Travel expenses have also been included for the annual PI meetings.</w:t>
-      </w:r>
-      <w:r>
-        <w:rPr>
-          <w:rFonts w:ascii="Arial" w:hAnsi="Arial" w:cs="Arial"/>
-          <w:sz w:val="22"/>
-          <w:szCs w:val="22"/>
-        </w:rPr>
-        <w:t xml:space="preserve"> </w:t>
-      </w:r>
-      <w:r>
-        <w:rPr>
-          <w:rFonts w:ascii="Arial" w:hAnsi="Arial" w:cs="Arial"/>
-          <w:sz w:val="22"/>
-          <w:szCs w:val="22"/>
         </w:rPr>
         <w:t xml:space="preserve">The purposes for the travel include dissemination of results and direct interaction with peers in the field. Included in the budget estimate is airfare, registration, hotel, and per diem.  </w:t>
+      </w:r>
+    </w:p>
+    <w:p>
+      <w:pPr>
+        <w:rPr>
+          <w:rFonts w:ascii="Arial" w:hAnsi="Arial" w:cs="Arial"/>
+          <w:sz w:val="22"/>
+          <w:szCs w:val="22"/>
+        </w:rPr>
+      </w:pPr>
+      <w:r>
+        <w:rPr>
+          <w:rFonts w:ascii="Arial" w:hAnsi="Arial" w:cs="Arial"/>
+          <w:sz w:val="22"/>
+          <w:szCs w:val="22"/>
+        </w:rPr>
+        <w:t>Travel expenses have also been included for annual PI meetings near Washington D.C.</w:t>
       </w:r>
     </w:p>
     <w:p>
@@ -1046,6 +1009,7 @@
                 <w:szCs w:val="18"/>
               </w:rPr>
             </w:pPr>
+            <w:commentRangeStart w:id="3"/>
             <w:r>
               <w:rPr>
                 <w:rFonts w:ascii="Arial" w:eastAsia="Calibri" w:hAnsi="Arial" w:cs="Arial"/>
@@ -1055,6 +1019,13 @@
                 <w:szCs w:val="18"/>
               </w:rPr>
               <w:t>Purpose</w:t>
+            </w:r>
+            <w:commentRangeEnd w:id="3"/>
+            <w:r>
+              <w:rPr>
+                <w:rStyle w:val="CommentReference"/>
+              </w:rPr>
+              <w:commentReference w:id="3"/>
             </w:r>
           </w:p>
         </w:tc>
@@ -1245,27 +1216,43 @@
                 <w:szCs w:val="18"/>
               </w:rPr>
             </w:pPr>
-            <w:commentRangeStart w:id="3"/>
-            <w:r>
-              <w:rPr>
-                <w:rFonts w:ascii="Arial" w:eastAsia="Calibri" w:hAnsi="Arial" w:cs="Arial"/>
-                <w:b/>
-                <w:bCs/>
-                <w:sz w:val="18"/>
-                <w:szCs w:val="18"/>
-              </w:rPr>
-              <w:t>3</w:t>
-            </w:r>
-            <w:commentRangeEnd w:id="3"/>
-            <w:r>
-              <w:rPr>
-                <w:rFonts w:ascii="Arial" w:eastAsia="Calibri" w:hAnsi="Arial" w:cs="Arial"/>
-                <w:b/>
-                <w:bCs/>
-                <w:sz w:val="18"/>
-                <w:szCs w:val="18"/>
-              </w:rPr>
-              <w:commentReference w:id="3"/>
+            <w:commentRangeStart w:id="4"/>
+            <w:r>
+              <w:rPr>
+                <w:rFonts w:ascii="Arial" w:eastAsia="Calibri" w:hAnsi="Arial" w:cs="Arial"/>
+                <w:b/>
+                <w:bCs/>
+                <w:sz w:val="18"/>
+                <w:szCs w:val="18"/>
+              </w:rPr>
+              <w:t>2</w:t>
+            </w:r>
+            <w:commentRangeStart w:id="5"/>
+            <w:commentRangeStart w:id="6"/>
+            <w:commentRangeEnd w:id="6"/>
+            <w:r>
+              <w:rPr>
+                <w:rFonts w:ascii="Arial" w:eastAsia="Calibri" w:hAnsi="Arial" w:cs="Arial"/>
+                <w:b/>
+                <w:bCs/>
+                <w:sz w:val="18"/>
+                <w:szCs w:val="18"/>
+              </w:rPr>
+              <w:commentReference w:id="6"/>
+            </w:r>
+            <w:commentRangeEnd w:id="5"/>
+            <w:r>
+              <w:rPr>
+                <w:rStyle w:val="CommentReference"/>
+              </w:rPr>
+              <w:commentReference w:id="5"/>
+            </w:r>
+            <w:commentRangeEnd w:id="4"/>
+            <w:r>
+              <w:rPr>
+                <w:rStyle w:val="CommentReference"/>
+              </w:rPr>
+              <w:commentReference w:id="4"/>
             </w:r>
           </w:p>
         </w:tc>
@@ -1295,7 +1282,7 @@
                 <w:sz w:val="18"/>
                 <w:szCs w:val="18"/>
               </w:rPr>
-              <w:t>??</w:t>
+              <w:t>2</w:t>
             </w:r>
           </w:p>
         </w:tc>
@@ -1445,7 +1432,7 @@
                 <w:sz w:val="18"/>
                 <w:szCs w:val="18"/>
               </w:rPr>
-              <w:t>??</w:t>
+              <w:t>2</w:t>
             </w:r>
           </w:p>
         </w:tc>
@@ -1475,6 +1462,7 @@
                 <w:sz w:val="22"/>
                 <w:szCs w:val="22"/>
               </w:rPr>
+              <w:lastRenderedPageBreak/>
               <w:t xml:space="preserve">Yr. </w:t>
             </w:r>
             <w:r>
@@ -1516,15 +1504,7 @@
                 <w:sz w:val="22"/>
                 <w:szCs w:val="22"/>
               </w:rPr>
-              <w:t xml:space="preserve"> </w:t>
-            </w:r>
-            <w:r>
-              <w:rPr>
-                <w:rFonts w:ascii="Arial" w:eastAsia="Calibri" w:hAnsi="Arial" w:cs="Arial"/>
-                <w:sz w:val="22"/>
-                <w:szCs w:val="22"/>
-              </w:rPr>
-              <w:t>Conference</w:t>
+              <w:t xml:space="preserve"> Conference</w:t>
             </w:r>
           </w:p>
         </w:tc>
@@ -1573,7 +1553,8 @@
                 <w:szCs w:val="18"/>
               </w:rPr>
             </w:pPr>
-            <w:commentRangeStart w:id="4"/>
+            <w:commentRangeStart w:id="7"/>
+            <w:commentRangeStart w:id="8"/>
             <w:r>
               <w:rPr>
                 <w:rFonts w:ascii="Arial" w:eastAsia="Calibri" w:hAnsi="Arial" w:cs="Arial"/>
@@ -1584,16 +1565,23 @@
               </w:rPr>
               <w:t>3</w:t>
             </w:r>
-            <w:commentRangeEnd w:id="4"/>
-            <w:r>
-              <w:rPr>
-                <w:rFonts w:ascii="Arial" w:eastAsia="Calibri" w:hAnsi="Arial" w:cs="Arial"/>
-                <w:b/>
-                <w:bCs/>
-                <w:sz w:val="18"/>
-                <w:szCs w:val="18"/>
-              </w:rPr>
-              <w:commentReference w:id="4"/>
+            <w:commentRangeEnd w:id="7"/>
+            <w:r>
+              <w:rPr>
+                <w:rFonts w:ascii="Arial" w:eastAsia="Calibri" w:hAnsi="Arial" w:cs="Arial"/>
+                <w:b/>
+                <w:bCs/>
+                <w:sz w:val="18"/>
+                <w:szCs w:val="18"/>
+              </w:rPr>
+              <w:commentReference w:id="7"/>
+            </w:r>
+            <w:commentRangeEnd w:id="8"/>
+            <w:r>
+              <w:rPr>
+                <w:rStyle w:val="CommentReference"/>
+              </w:rPr>
+              <w:commentReference w:id="8"/>
             </w:r>
           </w:p>
         </w:tc>
@@ -1694,15 +1682,7 @@
                 <w:sz w:val="22"/>
                 <w:szCs w:val="22"/>
               </w:rPr>
-              <w:t xml:space="preserve"> </w:t>
-            </w:r>
-            <w:r>
-              <w:rPr>
-                <w:rFonts w:ascii="Arial" w:eastAsia="Calibri" w:hAnsi="Arial" w:cs="Arial"/>
-                <w:sz w:val="22"/>
-                <w:szCs w:val="22"/>
-              </w:rPr>
-              <w:t>Conference</w:t>
+              <w:t xml:space="preserve"> Conference</w:t>
             </w:r>
           </w:p>
         </w:tc>
@@ -1941,7 +1921,7 @@
                 <w:sz w:val="18"/>
                 <w:szCs w:val="18"/>
               </w:rPr>
-              <w:t>??</w:t>
+              <w:t>2</w:t>
             </w:r>
           </w:p>
         </w:tc>
@@ -2004,15 +1984,7 @@
                 <w:sz w:val="22"/>
                 <w:szCs w:val="22"/>
               </w:rPr>
-              <w:t xml:space="preserve"> </w:t>
-            </w:r>
-            <w:r>
-              <w:rPr>
-                <w:rFonts w:ascii="Arial" w:eastAsia="Calibri" w:hAnsi="Arial" w:cs="Arial"/>
-                <w:sz w:val="22"/>
-                <w:szCs w:val="22"/>
-              </w:rPr>
-              <w:t>Conference</w:t>
+              <w:t xml:space="preserve"> Conference</w:t>
             </w:r>
           </w:p>
         </w:tc>
@@ -2141,7 +2113,6 @@
                 <w:sz w:val="22"/>
                 <w:szCs w:val="22"/>
               </w:rPr>
-              <w:lastRenderedPageBreak/>
               <w:t xml:space="preserve">Yr. </w:t>
             </w:r>
             <w:r>
@@ -2264,7 +2235,7 @@
                 <w:sz w:val="18"/>
                 <w:szCs w:val="18"/>
               </w:rPr>
-              <w:t>??</w:t>
+              <w:t>2</w:t>
             </w:r>
           </w:p>
         </w:tc>
@@ -2335,15 +2306,7 @@
                 <w:sz w:val="22"/>
                 <w:szCs w:val="22"/>
               </w:rPr>
-              <w:t xml:space="preserve"> </w:t>
-            </w:r>
-            <w:r>
-              <w:rPr>
-                <w:rFonts w:ascii="Arial" w:eastAsia="Calibri" w:hAnsi="Arial" w:cs="Arial"/>
-                <w:sz w:val="22"/>
-                <w:szCs w:val="22"/>
-              </w:rPr>
-              <w:t>Conference</w:t>
+              <w:t xml:space="preserve"> Conference</w:t>
             </w:r>
           </w:p>
         </w:tc>
@@ -2584,7 +2547,7 @@
                 <w:sz w:val="18"/>
                 <w:szCs w:val="18"/>
               </w:rPr>
-              <w:t>??</w:t>
+              <w:t>2</w:t>
             </w:r>
           </w:p>
         </w:tc>
@@ -2813,15 +2776,7 @@
                 <w:sz w:val="22"/>
                 <w:szCs w:val="22"/>
               </w:rPr>
-              <w:t xml:space="preserve"> </w:t>
-            </w:r>
-            <w:r>
-              <w:rPr>
-                <w:rFonts w:ascii="Arial" w:eastAsia="Calibri" w:hAnsi="Arial" w:cs="Arial"/>
-                <w:sz w:val="22"/>
-                <w:szCs w:val="22"/>
-              </w:rPr>
-              <w:t>Conference</w:t>
+              <w:t xml:space="preserve"> Conference</w:t>
             </w:r>
           </w:p>
         </w:tc>
@@ -3053,33 +3008,31 @@
           <w:sz w:val="22"/>
           <w:szCs w:val="22"/>
         </w:rPr>
-        <w:t xml:space="preserve">Funds are budgeted for the principal investigators and/or other project personnel to travel to scientific meetings relevant to the project such as the </w:t>
-      </w:r>
-      <w:r>
-        <w:rPr>
-          <w:rFonts w:ascii="Arial" w:hAnsi="Arial" w:cs="Arial"/>
-          <w:sz w:val="22"/>
-          <w:szCs w:val="22"/>
-          <w:highlight w:val="yellow"/>
-        </w:rPr>
-        <w:t>XXXXXX Conference</w:t>
-      </w:r>
-      <w:r>
-        <w:rPr>
-          <w:rFonts w:ascii="Arial" w:hAnsi="Arial" w:cs="Arial"/>
-          <w:sz w:val="22"/>
-          <w:szCs w:val="22"/>
-        </w:rPr>
-        <w:t xml:space="preserve"> and/or </w:t>
-      </w:r>
-      <w:r>
-        <w:rPr>
-          <w:rFonts w:ascii="Arial" w:hAnsi="Arial" w:cs="Arial"/>
-          <w:sz w:val="22"/>
-          <w:szCs w:val="22"/>
-          <w:highlight w:val="yellow"/>
-        </w:rPr>
-        <w:t>XXXXXX Annual Meeting</w:t>
+        <w:t>Funds are budgeted for the principal investigators and/or other project personnel to travel to scientific meetings relevant to the</w:t>
+      </w:r>
+      <w:r>
+        <w:rPr>
+          <w:rFonts w:ascii="Arial" w:hAnsi="Arial" w:cs="Arial"/>
+          <w:sz w:val="22"/>
+          <w:szCs w:val="22"/>
+        </w:rPr>
+        <w:t xml:space="preserve"> project;</w:t>
+      </w:r>
+      <w:r>
+        <w:rPr>
+          <w:rFonts w:ascii="Arial" w:hAnsi="Arial" w:cs="Arial"/>
+          <w:sz w:val="22"/>
+          <w:szCs w:val="22"/>
+        </w:rPr>
+        <w:t xml:space="preserve"> </w:t>
+      </w:r>
+      <w:r>
+        <w:rPr>
+          <w:rFonts w:ascii="Arial" w:hAnsi="Arial" w:cs="Arial"/>
+          <w:sz w:val="22"/>
+          <w:szCs w:val="22"/>
+        </w:rPr>
+        <w:t>the precise conferences and locations below are estimates based on projected publication targets and past locations where these conferences have been held</w:t>
       </w:r>
       <w:r>
         <w:rPr>
@@ -3089,6 +3042,15 @@
         </w:rPr>
         <w:t xml:space="preserve">. The purposes for the travel include dissemination of results and direct interaction with peers in the field. Included in the budget estimate is airfare, registration, hotel, and per diem.  </w:t>
       </w:r>
+    </w:p>
+    <w:p>
+      <w:pPr>
+        <w:rPr>
+          <w:rFonts w:ascii="Arial" w:hAnsi="Arial" w:cs="Arial"/>
+          <w:sz w:val="22"/>
+          <w:szCs w:val="22"/>
+        </w:rPr>
+      </w:pPr>
     </w:p>
     <w:tbl>
       <w:tblPr>
@@ -5008,6 +4970,7 @@
           <w:u w:val="single"/>
         </w:rPr>
       </w:pPr>
+      <w:commentRangeStart w:id="9"/>
       <w:r>
         <w:rPr>
           <w:rFonts w:ascii="Arial" w:hAnsi="Arial" w:cs="Arial"/>
@@ -5028,7 +4991,7 @@
         </w:rPr>
         <w:t xml:space="preserve">Supplies </w:t>
       </w:r>
-      <w:bookmarkStart w:id="5" w:name="_Hlk92901137"/>
+      <w:bookmarkStart w:id="10" w:name="_Hlk92901137"/>
       <w:r>
         <w:rPr>
           <w:rFonts w:ascii="Arial" w:hAnsi="Arial" w:cs="Arial"/>
@@ -5069,7 +5032,7 @@
         </w:rPr>
         <w:t>/year)</w:t>
       </w:r>
-      <w:bookmarkEnd w:id="5"/>
+      <w:bookmarkEnd w:id="10"/>
       <w:r>
         <w:rPr>
           <w:rFonts w:ascii="Arial" w:hAnsi="Arial" w:cs="Arial"/>
@@ -5080,6 +5043,13 @@
           <w:u w:val="single"/>
         </w:rPr>
         <w:t>:</w:t>
+      </w:r>
+      <w:commentRangeEnd w:id="9"/>
+      <w:r>
+        <w:rPr>
+          <w:rStyle w:val="CommentReference"/>
+        </w:rPr>
+        <w:commentReference w:id="9"/>
       </w:r>
     </w:p>
     <w:p>
@@ -5107,7 +5077,7 @@
         </w:rPr>
         <w:t xml:space="preserve"> </w:t>
       </w:r>
-      <w:bookmarkStart w:id="6" w:name="_Hlk115250204"/>
+      <w:bookmarkStart w:id="11" w:name="_Hlk115250204"/>
       <w:r>
         <w:rPr>
           <w:rFonts w:ascii="Arial" w:hAnsi="Arial" w:cs="Arial"/>
@@ -5117,7 +5087,7 @@
         </w:rPr>
         <w:t>Details of any specific materials &amp; supplies for this project……</w:t>
       </w:r>
-      <w:bookmarkEnd w:id="6"/>
+      <w:bookmarkEnd w:id="11"/>
     </w:p>
     <w:p>
       <w:pPr>
@@ -5527,6 +5497,7 @@
                 <w:szCs w:val="22"/>
                 <w:highlight w:val="yellow"/>
               </w:rPr>
+              <w:lastRenderedPageBreak/>
               <w:t>Describe Supply Item/Category</w:t>
             </w:r>
           </w:p>
@@ -6287,7 +6258,6 @@
           <w:szCs w:val="22"/>
           <w:u w:val="single"/>
         </w:rPr>
-        <w:lastRenderedPageBreak/>
         <w:t xml:space="preserve">Other Direct Costs - Graduate Student Tuition and Fees </w:t>
       </w:r>
       <w:r>
@@ -6583,7 +6553,7 @@
 
 <file path=word/comments.xml><?xml version="1.0" encoding="utf-8"?>
 <w:comments xmlns:wpc="http://schemas.microsoft.com/office/word/2010/wordprocessingCanvas" xmlns:cx="http://schemas.microsoft.com/office/drawing/2014/chartex" xmlns:cx1="http://schemas.microsoft.com/office/drawing/2015/9/8/chartex" xmlns:cx2="http://schemas.microsoft.com/office/drawing/2015/10/21/chartex" xmlns:cx3="http://schemas.microsoft.com/office/drawing/2016/5/9/chartex" xmlns:cx4="http://schemas.microsoft.com/office/drawing/2016/5/10/chartex" xmlns:cx5="http://schemas.microsoft.com/office/drawing/2016/5/11/chartex" xmlns:cx6="http://schemas.microsoft.com/office/drawing/2016/5/12/chartex" xmlns:cx7="http://schemas.microsoft.com/office/drawing/2016/5/13/chartex" xmlns:cx8="http://schemas.microsoft.com/office/drawing/2016/5/14/chartex" xmlns:mc="http://schemas.openxmlformats.org/markup-compatibility/2006" xmlns:aink="http://schemas.microsoft.com/office/drawing/2016/ink" xmlns:am3d="http://schemas.microsoft.com/office/drawing/2017/model3d" xmlns:o="urn:schemas-microsoft-com:office:office" xmlns:oel="http://schemas.microsoft.com/office/2019/extlst" xmlns:r="http://schemas.openxmlformats.org/officeDocument/2006/relationships" xmlns:m="http://schemas.openxmlformats.org/officeDocument/2006/math" xmlns:v="urn:schemas-microsoft-com:vml" xmlns:wp14="http://schemas.microsoft.com/office/word/2010/wordprocessingDrawing" xmlns:wp="http://schemas.openxmlformats.org/drawingml/2006/wordprocessingDrawing" xmlns:w10="urn:schemas-microsoft-com:office:word" xmlns:w="http://schemas.openxmlformats.org/wordprocessingml/2006/main" xmlns:w14="http://schemas.microsoft.com/office/word/2010/wordml" xmlns:w15="http://schemas.microsoft.com/office/word/2012/wordml" xmlns:w16cex="http://schemas.microsoft.com/office/word/2018/wordml/cex" xmlns:w16cid="http://schemas.microsoft.com/office/word/2016/wordml/cid" xmlns:w16="http://schemas.microsoft.com/office/word/2018/wordml" xmlns:w16sdtdh="http://schemas.microsoft.com/office/word/2020/wordml/sdtdatahash" xmlns:w16se="http://schemas.microsoft.com/office/word/2015/wordml/symex" xmlns:wpg="http://schemas.microsoft.com/office/word/2010/wordprocessingGroup" xmlns:wpi="http://schemas.microsoft.com/office/word/2010/wordprocessingInk" xmlns:wne="http://schemas.microsoft.com/office/word/2006/wordml" xmlns:wps="http://schemas.microsoft.com/office/word/2010/wordprocessingShape" mc:Ignorable="w14 w15 w16se w16cid w16 w16cex w16sdtdh wp14">
-  <w:comment w:id="3" w:author="Goldstein, Harry" w:date="2023-02-20T21:18:00Z" w:initials="GH">
+  <w:comment w:id="3" w:author="Pierce, Benjamin C" w:date="2023-02-21T10:34:00Z" w:initials="PBC">
     <w:p>
       <w:r>
         <w:rPr>
@@ -6592,11 +6562,11 @@
         <w:annotationRef/>
       </w:r>
       <w:r>
-        <w:t>Can I come?</w:t>
+        <w:t>Add Working Group 2.8 every year, for 8 days, 1 person, half domestic.</w:t>
       </w:r>
     </w:p>
   </w:comment>
-  <w:comment w:id="4" w:author="Goldstein, Harry" w:date="2023-02-20T21:21:00Z" w:initials="GH">
+  <w:comment w:id="6" w:author="Goldstein, Harry" w:date="2023-02-20T21:18:00Z" w:initials="GH">
     <w:p>
       <w:r>
         <w:rPr>
@@ -6605,6 +6575,63 @@
         <w:annotationRef/>
       </w:r>
       <w:r>
+        <w:t>Can I come?</w:t>
+      </w:r>
+    </w:p>
+  </w:comment>
+  <w:comment w:id="5" w:author="Pierce, Benjamin C" w:date="2023-02-21T10:30:00Z" w:initials="PBC">
+    <w:p>
+      <w:r>
+        <w:rPr>
+          <w:rStyle w:val="CommentReference"/>
+        </w:rPr>
+        <w:annotationRef/>
+      </w:r>
+      <w:r>
+        <w:t>Sure.  But probably both Andrew and I don</w:t>
+      </w:r>
+      <w:r>
+        <w:rPr>
+          <w:rFonts w:hint="eastAsia"/>
+        </w:rPr>
+        <w:t>’</w:t>
+      </w:r>
+      <w:r>
+        <w:t>t want to go!  So two people is enough and will look better.</w:t>
+      </w:r>
+    </w:p>
+  </w:comment>
+  <w:comment w:id="4" w:author="Pierce, Benjamin C" w:date="2023-02-21T10:35:00Z" w:initials="PBC">
+    <w:p>
+      <w:r>
+        <w:rPr>
+          <w:rStyle w:val="CommentReference"/>
+        </w:rPr>
+        <w:annotationRef/>
+      </w:r>
+      <w:r>
+        <w:t xml:space="preserve">Changed it to two </w:t>
+      </w:r>
+      <w:r>
+        <w:rPr>
+          <w:rFonts w:hint="eastAsia"/>
+        </w:rPr>
+        <w:t>—</w:t>
+      </w:r>
+      <w:r>
+        <w:t xml:space="preserve"> you are welcome to go, I believe, Harry, but probably Andrew and I will not both want to.</w:t>
+      </w:r>
+    </w:p>
+  </w:comment>
+  <w:comment w:id="7" w:author="Goldstein, Harry" w:date="2023-02-20T21:21:00Z" w:initials="GH">
+    <w:p>
+      <w:r>
+        <w:rPr>
+          <w:rStyle w:val="CommentReference"/>
+        </w:rPr>
+        <w:annotationRef/>
+      </w:r>
+      <w:r>
         <w:t>I</w:t>
       </w:r>
       <w:r>
@@ -6615,6 +6642,50 @@
       </w:r>
       <w:r>
         <w:t>ve been doing 3 people for conferences with 1 paper, 4 for conferences with 2, and 2 people for each industry conference. Just a guess</w:t>
+      </w:r>
+    </w:p>
+  </w:comment>
+  <w:comment w:id="8" w:author="Pierce, Benjamin C" w:date="2023-02-21T10:39:00Z" w:initials="PBC">
+    <w:p>
+      <w:r>
+        <w:rPr>
+          <w:rStyle w:val="CommentReference"/>
+        </w:rPr>
+        <w:annotationRef/>
+      </w:r>
+      <w:r>
+        <w:t>Looks good.  Let</w:t>
+      </w:r>
+      <w:r>
+        <w:rPr>
+          <w:rFonts w:hint="eastAsia"/>
+        </w:rPr>
+        <w:t>’</w:t>
+      </w:r>
+      <w:r>
+        <w:t>s make sure we</w:t>
+      </w:r>
+      <w:r>
+        <w:rPr>
+          <w:rFonts w:hint="eastAsia"/>
+        </w:rPr>
+        <w:t>’</w:t>
+      </w:r>
+      <w:r>
+        <w:t>ve included all the travel we can think of reasonably doing.  In particular, I think a few more domestic conferences would look good.</w:t>
+      </w:r>
+    </w:p>
+  </w:comment>
+  <w:comment w:id="9" w:author="Pierce, Benjamin C" w:date="2023-02-21T10:37:00Z" w:initials="PBC">
+    <w:p>
+      <w:r>
+        <w:rPr>
+          <w:rStyle w:val="CommentReference"/>
+        </w:rPr>
+        <w:annotationRef/>
+      </w:r>
+      <w:r>
+        <w:t>Should add in new computers ($4000 each?) for each student and engineer when they join and for the PIs late in the project.</w:t>
       </w:r>
     </w:p>
   </w:comment>
@@ -6623,22 +6694,37 @@
 
 <file path=word/commentsExtended.xml><?xml version="1.0" encoding="utf-8"?>
 <w15:commentsEx xmlns:wpc="http://schemas.microsoft.com/office/word/2010/wordprocessingCanvas" xmlns:cx="http://schemas.microsoft.com/office/drawing/2014/chartex" xmlns:cx1="http://schemas.microsoft.com/office/drawing/2015/9/8/chartex" xmlns:cx2="http://schemas.microsoft.com/office/drawing/2015/10/21/chartex" xmlns:cx3="http://schemas.microsoft.com/office/drawing/2016/5/9/chartex" xmlns:cx4="http://schemas.microsoft.com/office/drawing/2016/5/10/chartex" xmlns:cx5="http://schemas.microsoft.com/office/drawing/2016/5/11/chartex" xmlns:cx6="http://schemas.microsoft.com/office/drawing/2016/5/12/chartex" xmlns:cx7="http://schemas.microsoft.com/office/drawing/2016/5/13/chartex" xmlns:cx8="http://schemas.microsoft.com/office/drawing/2016/5/14/chartex" xmlns:mc="http://schemas.openxmlformats.org/markup-compatibility/2006" xmlns:aink="http://schemas.microsoft.com/office/drawing/2016/ink" xmlns:am3d="http://schemas.microsoft.com/office/drawing/2017/model3d" xmlns:o="urn:schemas-microsoft-com:office:office" xmlns:oel="http://schemas.microsoft.com/office/2019/extlst" xmlns:r="http://schemas.openxmlformats.org/officeDocument/2006/relationships" xmlns:m="http://schemas.openxmlformats.org/officeDocument/2006/math" xmlns:v="urn:schemas-microsoft-com:vml" xmlns:wp14="http://schemas.microsoft.com/office/word/2010/wordprocessingDrawing" xmlns:wp="http://schemas.openxmlformats.org/drawingml/2006/wordprocessingDrawing" xmlns:w10="urn:schemas-microsoft-com:office:word" xmlns:w="http://schemas.openxmlformats.org/wordprocessingml/2006/main" xmlns:w14="http://schemas.microsoft.com/office/word/2010/wordml" xmlns:w15="http://schemas.microsoft.com/office/word/2012/wordml" xmlns:w16cex="http://schemas.microsoft.com/office/word/2018/wordml/cex" xmlns:w16cid="http://schemas.microsoft.com/office/word/2016/wordml/cid" xmlns:w16="http://schemas.microsoft.com/office/word/2018/wordml" xmlns:w16sdtdh="http://schemas.microsoft.com/office/word/2020/wordml/sdtdatahash" xmlns:w16se="http://schemas.microsoft.com/office/word/2015/wordml/symex" xmlns:wpg="http://schemas.microsoft.com/office/word/2010/wordprocessingGroup" xmlns:wpi="http://schemas.microsoft.com/office/word/2010/wordprocessingInk" xmlns:wne="http://schemas.microsoft.com/office/word/2006/wordml" xmlns:wps="http://schemas.microsoft.com/office/word/2010/wordprocessingShape" mc:Ignorable="w14 w15 w16se w16cid w16 w16cex w16sdtdh wp14">
+  <w15:commentEx w15:paraId="7C477D22" w15:done="0"/>
   <w15:commentEx w15:paraId="6E5A797C" w15:done="0"/>
+  <w15:commentEx w15:paraId="589AA3D7" w15:paraIdParent="6E5A797C" w15:done="0"/>
+  <w15:commentEx w15:paraId="76E5F1CC" w15:done="0"/>
   <w15:commentEx w15:paraId="52EBB196" w15:done="0"/>
+  <w15:commentEx w15:paraId="6E2CAAFB" w15:paraIdParent="52EBB196" w15:done="0"/>
+  <w15:commentEx w15:paraId="65416F94" w15:done="0"/>
 </w15:commentsEx>
 </file>
 
 <file path=word/commentsExtensible.xml><?xml version="1.0" encoding="utf-8"?>
 <w16cex:commentsExtensible xmlns:wpc="http://schemas.microsoft.com/office/word/2010/wordprocessingCanvas" xmlns:cx="http://schemas.microsoft.com/office/drawing/2014/chartex" xmlns:cx1="http://schemas.microsoft.com/office/drawing/2015/9/8/chartex" xmlns:cx2="http://schemas.microsoft.com/office/drawing/2015/10/21/chartex" xmlns:cx3="http://schemas.microsoft.com/office/drawing/2016/5/9/chartex" xmlns:cx4="http://schemas.microsoft.com/office/drawing/2016/5/10/chartex" xmlns:cx5="http://schemas.microsoft.com/office/drawing/2016/5/11/chartex" xmlns:cx6="http://schemas.microsoft.com/office/drawing/2016/5/12/chartex" xmlns:cx7="http://schemas.microsoft.com/office/drawing/2016/5/13/chartex" xmlns:cx8="http://schemas.microsoft.com/office/drawing/2016/5/14/chartex" xmlns:mc="http://schemas.openxmlformats.org/markup-compatibility/2006" xmlns:aink="http://schemas.microsoft.com/office/drawing/2016/ink" xmlns:am3d="http://schemas.microsoft.com/office/drawing/2017/model3d" xmlns:o="urn:schemas-microsoft-com:office:office" xmlns:oel="http://schemas.microsoft.com/office/2019/extlst" xmlns:r="http://schemas.openxmlformats.org/officeDocument/2006/relationships" xmlns:m="http://schemas.openxmlformats.org/officeDocument/2006/math" xmlns:v="urn:schemas-microsoft-com:vml" xmlns:wp14="http://schemas.microsoft.com/office/word/2010/wordprocessingDrawing" xmlns:wp="http://schemas.openxmlformats.org/drawingml/2006/wordprocessingDrawing" xmlns:w10="urn:schemas-microsoft-com:office:word" xmlns:w="http://schemas.openxmlformats.org/wordprocessingml/2006/main" xmlns:w14="http://schemas.microsoft.com/office/word/2010/wordml" xmlns:w15="http://schemas.microsoft.com/office/word/2012/wordml" xmlns:w16cex="http://schemas.microsoft.com/office/word/2018/wordml/cex" xmlns:w16cid="http://schemas.microsoft.com/office/word/2016/wordml/cid" xmlns:w16="http://schemas.microsoft.com/office/word/2018/wordml" xmlns:w16sdtdh="http://schemas.microsoft.com/office/word/2020/wordml/sdtdatahash" xmlns:w16se="http://schemas.microsoft.com/office/word/2015/wordml/symex" xmlns:wpg="http://schemas.microsoft.com/office/word/2010/wordprocessingGroup" xmlns:wpi="http://schemas.microsoft.com/office/word/2010/wordprocessingInk" xmlns:wne="http://schemas.microsoft.com/office/word/2006/wordml" xmlns:wps="http://schemas.microsoft.com/office/word/2010/wordprocessingShape" mc:Ignorable="w14 w15 w16se w16cid w16 w16cex w16sdtdh wp14">
+  <w16cex:commentExtensible w16cex:durableId="279F1CCD" w16cex:dateUtc="2023-02-21T15:34:00Z"/>
   <w16cex:commentExtensible w16cex:durableId="279E623C" w16cex:dateUtc="2023-02-21T02:18:00Z"/>
+  <w16cex:commentExtensible w16cex:durableId="279F1BDA" w16cex:dateUtc="2023-02-21T15:30:00Z"/>
+  <w16cex:commentExtensible w16cex:durableId="279F1CFD" w16cex:dateUtc="2023-02-21T15:35:00Z"/>
   <w16cex:commentExtensible w16cex:durableId="279E62D9" w16cex:dateUtc="2023-02-21T02:21:00Z"/>
+  <w16cex:commentExtensible w16cex:durableId="279F1DDD" w16cex:dateUtc="2023-02-21T15:39:00Z"/>
+  <w16cex:commentExtensible w16cex:durableId="279F1D87" w16cex:dateUtc="2023-02-21T15:37:00Z"/>
 </w16cex:commentsExtensible>
 </file>
 
 <file path=word/commentsIds.xml><?xml version="1.0" encoding="utf-8"?>
 <w16cid:commentsIds xmlns:wpc="http://schemas.microsoft.com/office/word/2010/wordprocessingCanvas" xmlns:cx="http://schemas.microsoft.com/office/drawing/2014/chartex" xmlns:cx1="http://schemas.microsoft.com/office/drawing/2015/9/8/chartex" xmlns:cx2="http://schemas.microsoft.com/office/drawing/2015/10/21/chartex" xmlns:cx3="http://schemas.microsoft.com/office/drawing/2016/5/9/chartex" xmlns:cx4="http://schemas.microsoft.com/office/drawing/2016/5/10/chartex" xmlns:cx5="http://schemas.microsoft.com/office/drawing/2016/5/11/chartex" xmlns:cx6="http://schemas.microsoft.com/office/drawing/2016/5/12/chartex" xmlns:cx7="http://schemas.microsoft.com/office/drawing/2016/5/13/chartex" xmlns:cx8="http://schemas.microsoft.com/office/drawing/2016/5/14/chartex" xmlns:mc="http://schemas.openxmlformats.org/markup-compatibility/2006" xmlns:aink="http://schemas.microsoft.com/office/drawing/2016/ink" xmlns:am3d="http://schemas.microsoft.com/office/drawing/2017/model3d" xmlns:o="urn:schemas-microsoft-com:office:office" xmlns:oel="http://schemas.microsoft.com/office/2019/extlst" xmlns:r="http://schemas.openxmlformats.org/officeDocument/2006/relationships" xmlns:m="http://schemas.openxmlformats.org/officeDocument/2006/math" xmlns:v="urn:schemas-microsoft-com:vml" xmlns:wp14="http://schemas.microsoft.com/office/word/2010/wordprocessingDrawing" xmlns:wp="http://schemas.openxmlformats.org/drawingml/2006/wordprocessingDrawing" xmlns:w10="urn:schemas-microsoft-com:office:word" xmlns:w="http://schemas.openxmlformats.org/wordprocessingml/2006/main" xmlns:w14="http://schemas.microsoft.com/office/word/2010/wordml" xmlns:w15="http://schemas.microsoft.com/office/word/2012/wordml" xmlns:w16cex="http://schemas.microsoft.com/office/word/2018/wordml/cex" xmlns:w16cid="http://schemas.microsoft.com/office/word/2016/wordml/cid" xmlns:w16="http://schemas.microsoft.com/office/word/2018/wordml" xmlns:w16sdtdh="http://schemas.microsoft.com/office/word/2020/wordml/sdtdatahash" xmlns:w16se="http://schemas.microsoft.com/office/word/2015/wordml/symex" xmlns:wpg="http://schemas.microsoft.com/office/word/2010/wordprocessingGroup" xmlns:wpi="http://schemas.microsoft.com/office/word/2010/wordprocessingInk" xmlns:wne="http://schemas.microsoft.com/office/word/2006/wordml" xmlns:wps="http://schemas.microsoft.com/office/word/2010/wordprocessingShape" mc:Ignorable="w14 w15 w16se w16cid w16 w16cex w16sdtdh wp14">
+  <w16cid:commentId w16cid:paraId="7C477D22" w16cid:durableId="279F1CCD"/>
   <w16cid:commentId w16cid:paraId="6E5A797C" w16cid:durableId="279E623C"/>
+  <w16cid:commentId w16cid:paraId="589AA3D7" w16cid:durableId="279F1BDA"/>
+  <w16cid:commentId w16cid:paraId="76E5F1CC" w16cid:durableId="279F1CFD"/>
   <w16cid:commentId w16cid:paraId="52EBB196" w16cid:durableId="279E62D9"/>
+  <w16cid:commentId w16cid:paraId="6E2CAAFB" w16cid:durableId="279F1DDD"/>
+  <w16cid:commentId w16cid:paraId="65416F94" w16cid:durableId="279F1D87"/>
 </w16cid:commentsIds>
 </file>
 
@@ -7051,6 +7137,9 @@
 
 <file path=word/people.xml><?xml version="1.0" encoding="utf-8"?>
 <w15:people xmlns:wpc="http://schemas.microsoft.com/office/word/2010/wordprocessingCanvas" xmlns:cx="http://schemas.microsoft.com/office/drawing/2014/chartex" xmlns:cx1="http://schemas.microsoft.com/office/drawing/2015/9/8/chartex" xmlns:cx2="http://schemas.microsoft.com/office/drawing/2015/10/21/chartex" xmlns:cx3="http://schemas.microsoft.com/office/drawing/2016/5/9/chartex" xmlns:cx4="http://schemas.microsoft.com/office/drawing/2016/5/10/chartex" xmlns:cx5="http://schemas.microsoft.com/office/drawing/2016/5/11/chartex" xmlns:cx6="http://schemas.microsoft.com/office/drawing/2016/5/12/chartex" xmlns:cx7="http://schemas.microsoft.com/office/drawing/2016/5/13/chartex" xmlns:cx8="http://schemas.microsoft.com/office/drawing/2016/5/14/chartex" xmlns:mc="http://schemas.openxmlformats.org/markup-compatibility/2006" xmlns:aink="http://schemas.microsoft.com/office/drawing/2016/ink" xmlns:am3d="http://schemas.microsoft.com/office/drawing/2017/model3d" xmlns:o="urn:schemas-microsoft-com:office:office" xmlns:oel="http://schemas.microsoft.com/office/2019/extlst" xmlns:r="http://schemas.openxmlformats.org/officeDocument/2006/relationships" xmlns:m="http://schemas.openxmlformats.org/officeDocument/2006/math" xmlns:v="urn:schemas-microsoft-com:vml" xmlns:wp14="http://schemas.microsoft.com/office/word/2010/wordprocessingDrawing" xmlns:wp="http://schemas.openxmlformats.org/drawingml/2006/wordprocessingDrawing" xmlns:w10="urn:schemas-microsoft-com:office:word" xmlns:w="http://schemas.openxmlformats.org/wordprocessingml/2006/main" xmlns:w14="http://schemas.microsoft.com/office/word/2010/wordml" xmlns:w15="http://schemas.microsoft.com/office/word/2012/wordml" xmlns:w16cex="http://schemas.microsoft.com/office/word/2018/wordml/cex" xmlns:w16cid="http://schemas.microsoft.com/office/word/2016/wordml/cid" xmlns:w16="http://schemas.microsoft.com/office/word/2018/wordml" xmlns:w16sdtdh="http://schemas.microsoft.com/office/word/2020/wordml/sdtdatahash" xmlns:w16se="http://schemas.microsoft.com/office/word/2015/wordml/symex" xmlns:wpg="http://schemas.microsoft.com/office/word/2010/wordprocessingGroup" xmlns:wpi="http://schemas.microsoft.com/office/word/2010/wordprocessingInk" xmlns:wne="http://schemas.microsoft.com/office/word/2006/wordml" xmlns:wps="http://schemas.microsoft.com/office/word/2010/wordprocessingShape" mc:Ignorable="w14 w15 w16se w16cid w16 w16cex w16sdtdh wp14">
+  <w15:person w15:author="Pierce, Benjamin C">
+    <w15:presenceInfo w15:providerId="AD" w15:userId="S::bcpierce@upenn.edu::7b61be19-0663-4ffe-b15d-91aaeda40c0f"/>
+  </w15:person>
   <w15:person w15:author="Goldstein, Harry">
     <w15:presenceInfo w15:providerId="AD" w15:userId="S::hgo@upenn.edu::4d07ccbc-e397-4708-8efa-91767f1a1205"/>
   </w15:person>

</xml_diff>

<commit_message>
Added comments to budget justification
</commit_message>
<xml_diff>
--- a/Budget Justification - Pierce NSF CISE Large.docx
+++ b/Budget Justification - Pierce NSF CISE Large.docx
@@ -1,6 +1,6 @@
 
 <file path=word/document.xml><?xml version="1.0" encoding="utf-8"?>
-<w:document xmlns:wpc="http://schemas.microsoft.com/office/word/2010/wordprocessingCanvas" xmlns:cx="http://schemas.microsoft.com/office/drawing/2014/chartex" xmlns:cx1="http://schemas.microsoft.com/office/drawing/2015/9/8/chartex" xmlns:cx2="http://schemas.microsoft.com/office/drawing/2015/10/21/chartex" xmlns:cx3="http://schemas.microsoft.com/office/drawing/2016/5/9/chartex" xmlns:cx4="http://schemas.microsoft.com/office/drawing/2016/5/10/chartex" xmlns:cx5="http://schemas.microsoft.com/office/drawing/2016/5/11/chartex" xmlns:cx6="http://schemas.microsoft.com/office/drawing/2016/5/12/chartex" xmlns:cx7="http://schemas.microsoft.com/office/drawing/2016/5/13/chartex" xmlns:cx8="http://schemas.microsoft.com/office/drawing/2016/5/14/chartex" xmlns:mc="http://schemas.openxmlformats.org/markup-compatibility/2006" xmlns:aink="http://schemas.microsoft.com/office/drawing/2016/ink" xmlns:am3d="http://schemas.microsoft.com/office/drawing/2017/model3d" xmlns:o="urn:schemas-microsoft-com:office:office" xmlns:oel="http://schemas.microsoft.com/office/2019/extlst" xmlns:r="http://schemas.openxmlformats.org/officeDocument/2006/relationships" xmlns:m="http://schemas.openxmlformats.org/officeDocument/2006/math" xmlns:v="urn:schemas-microsoft-com:vml" xmlns:wp14="http://schemas.microsoft.com/office/word/2010/wordprocessingDrawing" xmlns:wp="http://schemas.openxmlformats.org/drawingml/2006/wordprocessingDrawing" xmlns:w10="urn:schemas-microsoft-com:office:word" xmlns:w="http://schemas.openxmlformats.org/wordprocessingml/2006/main" xmlns:w14="http://schemas.microsoft.com/office/word/2010/wordml" xmlns:w15="http://schemas.microsoft.com/office/word/2012/wordml" xmlns:w16cex="http://schemas.microsoft.com/office/word/2018/wordml/cex" xmlns:w16cid="http://schemas.microsoft.com/office/word/2016/wordml/cid" xmlns:w16="http://schemas.microsoft.com/office/word/2018/wordml" xmlns:w16sdtdh="http://schemas.microsoft.com/office/word/2020/wordml/sdtdatahash" xmlns:w16se="http://schemas.microsoft.com/office/word/2015/wordml/symex" xmlns:wpg="http://schemas.microsoft.com/office/word/2010/wordprocessingGroup" xmlns:wpi="http://schemas.microsoft.com/office/word/2010/wordprocessingInk" xmlns:wne="http://schemas.microsoft.com/office/word/2006/wordml" xmlns:wps="http://schemas.microsoft.com/office/word/2010/wordprocessingShape" mc:Ignorable="w14 w15 w16se w16cid w16 w16cex w16sdtdh wp14">
+<w:document xmlns:wpc="http://schemas.microsoft.com/office/word/2010/wordprocessingCanvas" xmlns:cx="http://schemas.microsoft.com/office/drawing/2014/chartex" xmlns:cx1="http://schemas.microsoft.com/office/drawing/2015/9/8/chartex" xmlns:cx2="http://schemas.microsoft.com/office/drawing/2015/10/21/chartex" xmlns:cx3="http://schemas.microsoft.com/office/drawing/2016/5/9/chartex" xmlns:cx4="http://schemas.microsoft.com/office/drawing/2016/5/10/chartex" xmlns:cx5="http://schemas.microsoft.com/office/drawing/2016/5/11/chartex" xmlns:cx6="http://schemas.microsoft.com/office/drawing/2016/5/12/chartex" xmlns:cx7="http://schemas.microsoft.com/office/drawing/2016/5/13/chartex" xmlns:cx8="http://schemas.microsoft.com/office/drawing/2016/5/14/chartex" xmlns:mc="http://schemas.openxmlformats.org/markup-compatibility/2006" xmlns:aink="http://schemas.microsoft.com/office/drawing/2016/ink" xmlns:am3d="http://schemas.microsoft.com/office/drawing/2017/model3d" xmlns:o="urn:schemas-microsoft-com:office:office" xmlns:r="http://schemas.openxmlformats.org/officeDocument/2006/relationships" xmlns:m="http://schemas.openxmlformats.org/officeDocument/2006/math" xmlns:v="urn:schemas-microsoft-com:vml" xmlns:wp14="http://schemas.microsoft.com/office/word/2010/wordprocessingDrawing" xmlns:wp="http://schemas.openxmlformats.org/drawingml/2006/wordprocessingDrawing" xmlns:w10="urn:schemas-microsoft-com:office:word" xmlns:w="http://schemas.openxmlformats.org/wordprocessingml/2006/main" xmlns:w14="http://schemas.microsoft.com/office/word/2010/wordml" xmlns:w15="http://schemas.microsoft.com/office/word/2012/wordml" xmlns:w16cex="http://schemas.microsoft.com/office/word/2018/wordml/cex" xmlns:w16cid="http://schemas.microsoft.com/office/word/2016/wordml/cid" xmlns:w16="http://schemas.microsoft.com/office/word/2018/wordml" xmlns:w16sdtdh="http://schemas.microsoft.com/office/word/2020/wordml/sdtdatahash" xmlns:w16se="http://schemas.microsoft.com/office/word/2015/wordml/symex" xmlns:wpg="http://schemas.microsoft.com/office/word/2010/wordprocessingGroup" xmlns:wpi="http://schemas.microsoft.com/office/word/2010/wordprocessingInk" xmlns:wne="http://schemas.microsoft.com/office/word/2006/wordml" xmlns:wps="http://schemas.microsoft.com/office/word/2010/wordprocessingShape" mc:Ignorable="w14 w15 w16se w16cid w16 w16cex w16sdtdh wp14">
   <w:body>
     <w:p>
       <w:pPr>
@@ -542,6 +542,7 @@
           <w:szCs w:val="22"/>
         </w:rPr>
       </w:pPr>
+      <w:commentRangeStart w:id="2"/>
       <w:r>
         <w:rPr>
           <w:rFonts w:ascii="Arial" w:hAnsi="Arial" w:cs="Arial"/>
@@ -561,6 +562,13 @@
           <w:szCs w:val="22"/>
         </w:rPr>
         <w:t>Undergraduate REPL Students</w:t>
+      </w:r>
+      <w:commentRangeEnd w:id="2"/>
+      <w:r>
+        <w:rPr>
+          <w:rStyle w:val="CommentReference"/>
+        </w:rPr>
+        <w:commentReference w:id="2"/>
       </w:r>
       <w:r>
         <w:rPr>
@@ -963,7 +971,7 @@
                 <w:szCs w:val="18"/>
               </w:rPr>
             </w:pPr>
-            <w:bookmarkStart w:id="2" w:name="_Hlk50989101"/>
+            <w:bookmarkStart w:id="3" w:name="_Hlk50989101"/>
             <w:r>
               <w:rPr>
                 <w:rFonts w:ascii="Arial" w:eastAsia="Calibri" w:hAnsi="Arial" w:cs="Arial"/>
@@ -4619,6 +4627,7 @@
           <w:u w:val="single"/>
         </w:rPr>
       </w:pPr>
+      <w:commentRangeStart w:id="4"/>
       <w:r>
         <w:rPr>
           <w:rFonts w:ascii="Arial" w:hAnsi="Arial" w:cs="Arial"/>
@@ -4668,6 +4677,14 @@
           <w:u w:val="single"/>
         </w:rPr>
         <w:t>/year):</w:t>
+      </w:r>
+      <w:commentRangeEnd w:id="4"/>
+      <w:r>
+        <w:rPr>
+          <w:rStyle w:val="CommentReference"/>
+          <w:rFonts w:ascii="CG Times" w:hAnsi="CG Times"/>
+        </w:rPr>
+        <w:commentReference w:id="4"/>
       </w:r>
     </w:p>
     <w:p>
@@ -6436,6 +6453,7 @@
                 <w:szCs w:val="22"/>
               </w:rPr>
             </w:pPr>
+            <w:commentRangeStart w:id="5"/>
             <w:r>
               <w:rPr>
                 <w:rFonts w:ascii="Arial" w:eastAsia="Calibri" w:hAnsi="Arial" w:cs="Arial"/>
@@ -6480,6 +6498,13 @@
                 <w:szCs w:val="18"/>
               </w:rPr>
               <w:t>Quebec City, Canada</w:t>
+            </w:r>
+            <w:commentRangeEnd w:id="5"/>
+            <w:r>
+              <w:rPr>
+                <w:rStyle w:val="CommentReference"/>
+              </w:rPr>
+              <w:commentReference w:id="5"/>
             </w:r>
           </w:p>
         </w:tc>
@@ -7985,7 +8010,7 @@
         </w:rPr>
         <w:t xml:space="preserve">Supplies </w:t>
       </w:r>
-      <w:bookmarkStart w:id="3" w:name="_Hlk92901137"/>
+      <w:bookmarkStart w:id="6" w:name="_Hlk92901137"/>
       <w:r>
         <w:rPr>
           <w:rFonts w:ascii="Arial" w:hAnsi="Arial" w:cs="Arial"/>
@@ -8026,7 +8051,7 @@
         </w:rPr>
         <w:t>/year)</w:t>
       </w:r>
-      <w:bookmarkEnd w:id="3"/>
+      <w:bookmarkEnd w:id="6"/>
       <w:r>
         <w:rPr>
           <w:rFonts w:ascii="Arial" w:hAnsi="Arial" w:cs="Arial"/>
@@ -8064,7 +8089,7 @@
         </w:rPr>
         <w:t xml:space="preserve"> </w:t>
       </w:r>
-      <w:bookmarkStart w:id="4" w:name="_Hlk115250204"/>
+      <w:bookmarkStart w:id="7" w:name="_Hlk115250204"/>
       <w:r>
         <w:rPr>
           <w:rFonts w:ascii="Arial" w:hAnsi="Arial" w:cs="Arial"/>
@@ -8074,7 +8099,7 @@
         </w:rPr>
         <w:t>Details of any specific materials &amp; supplies for this project……</w:t>
       </w:r>
-      <w:bookmarkEnd w:id="4"/>
+      <w:bookmarkEnd w:id="7"/>
     </w:p>
     <w:p>
       <w:pPr>
@@ -9386,7 +9411,7 @@
         </w:rPr>
       </w:pPr>
     </w:p>
-    <w:bookmarkEnd w:id="2"/>
+    <w:bookmarkEnd w:id="3"/>
     <w:p>
       <w:pPr>
         <w:spacing w:line="236" w:lineRule="atLeast"/>
@@ -9420,6 +9445,7 @@
         </w:rPr>
         <w:t xml:space="preserve">Other Direct Costs - Graduate Student Tuition and Fees </w:t>
       </w:r>
+      <w:commentRangeStart w:id="8"/>
       <w:r>
         <w:rPr>
           <w:rFonts w:ascii="Arial" w:hAnsi="Arial" w:cs="Arial"/>
@@ -9539,6 +9565,13 @@
           <w:u w:val="single"/>
         </w:rPr>
         <w:t xml:space="preserve"> Y5</w:t>
+      </w:r>
+      <w:commentRangeEnd w:id="8"/>
+      <w:r>
+        <w:rPr>
+          <w:rStyle w:val="CommentReference"/>
+        </w:rPr>
+        <w:commentReference w:id="8"/>
       </w:r>
       <w:r>
         <w:rPr>
@@ -9699,7 +9732,7 @@
       </w:pPr>
     </w:p>
     <w:sectPr>
-      <w:headerReference w:type="default" r:id="rId7"/>
+      <w:headerReference w:type="default" r:id="rId11"/>
       <w:type w:val="continuous"/>
       <w:pgSz w:w="12240" w:h="15840" w:code="1"/>
       <w:pgMar w:top="1440" w:right="1440" w:bottom="1440" w:left="1440" w:header="576" w:footer="576" w:gutter="0"/>
@@ -9711,8 +9744,128 @@
 </w:document>
 </file>
 
+<file path=word/comments.xml><?xml version="1.0" encoding="utf-8"?>
+<w:comments xmlns:wpc="http://schemas.microsoft.com/office/word/2010/wordprocessingCanvas" xmlns:cx="http://schemas.microsoft.com/office/drawing/2014/chartex" xmlns:cx1="http://schemas.microsoft.com/office/drawing/2015/9/8/chartex" xmlns:cx2="http://schemas.microsoft.com/office/drawing/2015/10/21/chartex" xmlns:cx3="http://schemas.microsoft.com/office/drawing/2016/5/9/chartex" xmlns:cx4="http://schemas.microsoft.com/office/drawing/2016/5/10/chartex" xmlns:cx5="http://schemas.microsoft.com/office/drawing/2016/5/11/chartex" xmlns:cx6="http://schemas.microsoft.com/office/drawing/2016/5/12/chartex" xmlns:cx7="http://schemas.microsoft.com/office/drawing/2016/5/13/chartex" xmlns:cx8="http://schemas.microsoft.com/office/drawing/2016/5/14/chartex" xmlns:mc="http://schemas.openxmlformats.org/markup-compatibility/2006" xmlns:aink="http://schemas.microsoft.com/office/drawing/2016/ink" xmlns:am3d="http://schemas.microsoft.com/office/drawing/2017/model3d" xmlns:o="urn:schemas-microsoft-com:office:office" xmlns:r="http://schemas.openxmlformats.org/officeDocument/2006/relationships" xmlns:m="http://schemas.openxmlformats.org/officeDocument/2006/math" xmlns:v="urn:schemas-microsoft-com:vml" xmlns:wp14="http://schemas.microsoft.com/office/word/2010/wordprocessingDrawing" xmlns:wp="http://schemas.openxmlformats.org/drawingml/2006/wordprocessingDrawing" xmlns:w10="urn:schemas-microsoft-com:office:word" xmlns:w="http://schemas.openxmlformats.org/wordprocessingml/2006/main" xmlns:w14="http://schemas.microsoft.com/office/word/2010/wordml" xmlns:w15="http://schemas.microsoft.com/office/word/2012/wordml" xmlns:w16cex="http://schemas.microsoft.com/office/word/2018/wordml/cex" xmlns:w16cid="http://schemas.microsoft.com/office/word/2016/wordml/cid" xmlns:w16="http://schemas.microsoft.com/office/word/2018/wordml" xmlns:w16sdtdh="http://schemas.microsoft.com/office/word/2020/wordml/sdtdatahash" xmlns:w16se="http://schemas.microsoft.com/office/word/2015/wordml/symex" xmlns:wpg="http://schemas.microsoft.com/office/word/2010/wordprocessingGroup" xmlns:wpi="http://schemas.microsoft.com/office/word/2010/wordprocessingInk" xmlns:wne="http://schemas.microsoft.com/office/word/2006/wordml" xmlns:wps="http://schemas.microsoft.com/office/word/2010/wordprocessingShape" mc:Ignorable="w14 w15 w16se w16cid w16 w16cex w16sdtdh wp14">
+  <w:comment w:id="2" w:author="Head, Andrew M" w:date="2023-02-21T12:29:00Z" w:initials="HAM">
+    <w:p>
+      <w:r>
+        <w:rPr>
+          <w:rStyle w:val="CommentReference"/>
+        </w:rPr>
+        <w:annotationRef/>
+      </w:r>
+      <w:r>
+        <w:t>This doesn</w:t>
+      </w:r>
+      <w:r>
+        <w:rPr>
+          <w:rFonts w:hint="eastAsia"/>
+        </w:rPr>
+        <w:t>’</w:t>
+      </w:r>
+      <w:r>
+        <w:t xml:space="preserve">t sound like very many if we are aiming to broaden participation in computing. I would expect instead on the order of 10 (2 </w:t>
+      </w:r>
+      <w:r>
+        <w:rPr>
+          <w:rFonts w:hint="eastAsia"/>
+        </w:rPr>
+        <w:t>×</w:t>
+      </w:r>
+      <w:r>
+        <w:t xml:space="preserve"> 5 years)</w:t>
+      </w:r>
+    </w:p>
+  </w:comment>
+  <w:comment w:id="4" w:author="Head, Andrew M" w:date="2023-02-21T12:31:00Z" w:initials="HAM">
+    <w:p>
+      <w:r>
+        <w:rPr>
+          <w:rStyle w:val="CommentReference"/>
+        </w:rPr>
+        <w:annotationRef/>
+      </w:r>
+      <w:r>
+        <w:t>This is probably a small detail that doesn</w:t>
+      </w:r>
+      <w:r>
+        <w:rPr>
+          <w:rFonts w:hint="eastAsia"/>
+        </w:rPr>
+        <w:t>’</w:t>
+      </w:r>
+      <w:r>
+        <w:t>t ended resolving, but this sounds like not enough for me. I would expect the typical international trip to be $2.5k or more; with 7 main personnel on this project and perhaps trips for 5 of them internationally on average, I would estimate a bit closer to $12k. But this might be a detail that</w:t>
+      </w:r>
+      <w:r>
+        <w:rPr>
+          <w:rFonts w:hint="eastAsia"/>
+        </w:rPr>
+        <w:t>’</w:t>
+      </w:r>
+      <w:r>
+        <w:t>s not worth fussing.</w:t>
+      </w:r>
+    </w:p>
+  </w:comment>
+  <w:comment w:id="5" w:author="Head, Andrew M" w:date="2023-02-21T12:29:00Z" w:initials="HAM">
+    <w:p>
+      <w:r>
+        <w:rPr>
+          <w:rStyle w:val="CommentReference"/>
+        </w:rPr>
+        <w:annotationRef/>
+      </w:r>
+      <w:r>
+        <w:t>How do we know where these conferences are going to be held?</w:t>
+      </w:r>
+    </w:p>
+  </w:comment>
+  <w:comment w:id="8" w:author="Head, Andrew M" w:date="2023-02-21T13:23:00Z" w:initials="HAM">
+    <w:p>
+      <w:r>
+        <w:rPr>
+          <w:rStyle w:val="CommentReference"/>
+        </w:rPr>
+        <w:annotationRef/>
+      </w:r>
+      <w:r>
+        <w:t>These numbers look low to me. Is tuition this low (say around $20k) for Ph.D. students currentl?</w:t>
+      </w:r>
+    </w:p>
+  </w:comment>
+</w:comments>
+</file>
+
+<file path=word/commentsExtended.xml><?xml version="1.0" encoding="utf-8"?>
+<w15:commentsEx xmlns:wpc="http://schemas.microsoft.com/office/word/2010/wordprocessingCanvas" xmlns:cx="http://schemas.microsoft.com/office/drawing/2014/chartex" xmlns:cx1="http://schemas.microsoft.com/office/drawing/2015/9/8/chartex" xmlns:cx2="http://schemas.microsoft.com/office/drawing/2015/10/21/chartex" xmlns:cx3="http://schemas.microsoft.com/office/drawing/2016/5/9/chartex" xmlns:cx4="http://schemas.microsoft.com/office/drawing/2016/5/10/chartex" xmlns:cx5="http://schemas.microsoft.com/office/drawing/2016/5/11/chartex" xmlns:cx6="http://schemas.microsoft.com/office/drawing/2016/5/12/chartex" xmlns:cx7="http://schemas.microsoft.com/office/drawing/2016/5/13/chartex" xmlns:cx8="http://schemas.microsoft.com/office/drawing/2016/5/14/chartex" xmlns:mc="http://schemas.openxmlformats.org/markup-compatibility/2006" xmlns:aink="http://schemas.microsoft.com/office/drawing/2016/ink" xmlns:am3d="http://schemas.microsoft.com/office/drawing/2017/model3d" xmlns:o="urn:schemas-microsoft-com:office:office" xmlns:r="http://schemas.openxmlformats.org/officeDocument/2006/relationships" xmlns:m="http://schemas.openxmlformats.org/officeDocument/2006/math" xmlns:v="urn:schemas-microsoft-com:vml" xmlns:wp14="http://schemas.microsoft.com/office/word/2010/wordprocessingDrawing" xmlns:wp="http://schemas.openxmlformats.org/drawingml/2006/wordprocessingDrawing" xmlns:w10="urn:schemas-microsoft-com:office:word" xmlns:w="http://schemas.openxmlformats.org/wordprocessingml/2006/main" xmlns:w14="http://schemas.microsoft.com/office/word/2010/wordml" xmlns:w15="http://schemas.microsoft.com/office/word/2012/wordml" xmlns:w16cex="http://schemas.microsoft.com/office/word/2018/wordml/cex" xmlns:w16cid="http://schemas.microsoft.com/office/word/2016/wordml/cid" xmlns:w16="http://schemas.microsoft.com/office/word/2018/wordml" xmlns:w16sdtdh="http://schemas.microsoft.com/office/word/2020/wordml/sdtdatahash" xmlns:w16se="http://schemas.microsoft.com/office/word/2015/wordml/symex" xmlns:wpg="http://schemas.microsoft.com/office/word/2010/wordprocessingGroup" xmlns:wpi="http://schemas.microsoft.com/office/word/2010/wordprocessingInk" xmlns:wne="http://schemas.microsoft.com/office/word/2006/wordml" xmlns:wps="http://schemas.microsoft.com/office/word/2010/wordprocessingShape" mc:Ignorable="w14 w15 w16se w16cid w16 w16cex w16sdtdh wp14">
+  <w15:commentEx w15:paraId="50354DC3" w15:done="0"/>
+  <w15:commentEx w15:paraId="2855DB81" w15:done="0"/>
+  <w15:commentEx w15:paraId="0D86C111" w15:done="0"/>
+  <w15:commentEx w15:paraId="69A7A981" w15:done="0"/>
+</w15:commentsEx>
+</file>
+
+<file path=word/commentsExtensible.xml><?xml version="1.0" encoding="utf-8"?>
+<w16cex:commentsExtensible xmlns:wpc="http://schemas.microsoft.com/office/word/2010/wordprocessingCanvas" xmlns:cx="http://schemas.microsoft.com/office/drawing/2014/chartex" xmlns:cx1="http://schemas.microsoft.com/office/drawing/2015/9/8/chartex" xmlns:cx2="http://schemas.microsoft.com/office/drawing/2015/10/21/chartex" xmlns:cx3="http://schemas.microsoft.com/office/drawing/2016/5/9/chartex" xmlns:cx4="http://schemas.microsoft.com/office/drawing/2016/5/10/chartex" xmlns:cx5="http://schemas.microsoft.com/office/drawing/2016/5/11/chartex" xmlns:cx6="http://schemas.microsoft.com/office/drawing/2016/5/12/chartex" xmlns:cx7="http://schemas.microsoft.com/office/drawing/2016/5/13/chartex" xmlns:cx8="http://schemas.microsoft.com/office/drawing/2016/5/14/chartex" xmlns:mc="http://schemas.openxmlformats.org/markup-compatibility/2006" xmlns:aink="http://schemas.microsoft.com/office/drawing/2016/ink" xmlns:am3d="http://schemas.microsoft.com/office/drawing/2017/model3d" xmlns:o="urn:schemas-microsoft-com:office:office" xmlns:r="http://schemas.openxmlformats.org/officeDocument/2006/relationships" xmlns:m="http://schemas.openxmlformats.org/officeDocument/2006/math" xmlns:v="urn:schemas-microsoft-com:vml" xmlns:wp14="http://schemas.microsoft.com/office/word/2010/wordprocessingDrawing" xmlns:wp="http://schemas.openxmlformats.org/drawingml/2006/wordprocessingDrawing" xmlns:w10="urn:schemas-microsoft-com:office:word" xmlns:w="http://schemas.openxmlformats.org/wordprocessingml/2006/main" xmlns:w14="http://schemas.microsoft.com/office/word/2010/wordml" xmlns:w15="http://schemas.microsoft.com/office/word/2012/wordml" xmlns:w16cex="http://schemas.microsoft.com/office/word/2018/wordml/cex" xmlns:w16cid="http://schemas.microsoft.com/office/word/2016/wordml/cid" xmlns:w16="http://schemas.microsoft.com/office/word/2018/wordml" xmlns:w16sdtdh="http://schemas.microsoft.com/office/word/2020/wordml/sdtdatahash" xmlns:w16se="http://schemas.microsoft.com/office/word/2015/wordml/symex" xmlns:wpg="http://schemas.microsoft.com/office/word/2010/wordprocessingGroup" xmlns:wpi="http://schemas.microsoft.com/office/word/2010/wordprocessingInk" xmlns:wne="http://schemas.microsoft.com/office/word/2006/wordml" xmlns:wps="http://schemas.microsoft.com/office/word/2010/wordprocessingShape" mc:Ignorable="w14 w15 w16se w16cid w16 w16cex w16sdtdh wp14">
+  <w16cex:commentExtensible w16cex:durableId="279F3796" w16cex:dateUtc="2023-02-21T17:29:00Z"/>
+  <w16cex:commentExtensible w16cex:durableId="279F3813" w16cex:dateUtc="2023-02-21T17:31:00Z"/>
+  <w16cex:commentExtensible w16cex:durableId="279F37A7" w16cex:dateUtc="2023-02-21T17:29:00Z"/>
+  <w16cex:commentExtensible w16cex:durableId="279F445E" w16cex:dateUtc="2023-02-21T18:23:00Z"/>
+</w16cex:commentsExtensible>
+</file>
+
+<file path=word/commentsIds.xml><?xml version="1.0" encoding="utf-8"?>
+<w16cid:commentsIds xmlns:wpc="http://schemas.microsoft.com/office/word/2010/wordprocessingCanvas" xmlns:cx="http://schemas.microsoft.com/office/drawing/2014/chartex" xmlns:cx1="http://schemas.microsoft.com/office/drawing/2015/9/8/chartex" xmlns:cx2="http://schemas.microsoft.com/office/drawing/2015/10/21/chartex" xmlns:cx3="http://schemas.microsoft.com/office/drawing/2016/5/9/chartex" xmlns:cx4="http://schemas.microsoft.com/office/drawing/2016/5/10/chartex" xmlns:cx5="http://schemas.microsoft.com/office/drawing/2016/5/11/chartex" xmlns:cx6="http://schemas.microsoft.com/office/drawing/2016/5/12/chartex" xmlns:cx7="http://schemas.microsoft.com/office/drawing/2016/5/13/chartex" xmlns:cx8="http://schemas.microsoft.com/office/drawing/2016/5/14/chartex" xmlns:mc="http://schemas.openxmlformats.org/markup-compatibility/2006" xmlns:aink="http://schemas.microsoft.com/office/drawing/2016/ink" xmlns:am3d="http://schemas.microsoft.com/office/drawing/2017/model3d" xmlns:o="urn:schemas-microsoft-com:office:office" xmlns:r="http://schemas.openxmlformats.org/officeDocument/2006/relationships" xmlns:m="http://schemas.openxmlformats.org/officeDocument/2006/math" xmlns:v="urn:schemas-microsoft-com:vml" xmlns:wp14="http://schemas.microsoft.com/office/word/2010/wordprocessingDrawing" xmlns:wp="http://schemas.openxmlformats.org/drawingml/2006/wordprocessingDrawing" xmlns:w10="urn:schemas-microsoft-com:office:word" xmlns:w="http://schemas.openxmlformats.org/wordprocessingml/2006/main" xmlns:w14="http://schemas.microsoft.com/office/word/2010/wordml" xmlns:w15="http://schemas.microsoft.com/office/word/2012/wordml" xmlns:w16cex="http://schemas.microsoft.com/office/word/2018/wordml/cex" xmlns:w16cid="http://schemas.microsoft.com/office/word/2016/wordml/cid" xmlns:w16="http://schemas.microsoft.com/office/word/2018/wordml" xmlns:w16sdtdh="http://schemas.microsoft.com/office/word/2020/wordml/sdtdatahash" xmlns:w16se="http://schemas.microsoft.com/office/word/2015/wordml/symex" xmlns:wpg="http://schemas.microsoft.com/office/word/2010/wordprocessingGroup" xmlns:wpi="http://schemas.microsoft.com/office/word/2010/wordprocessingInk" xmlns:wne="http://schemas.microsoft.com/office/word/2006/wordml" xmlns:wps="http://schemas.microsoft.com/office/word/2010/wordprocessingShape" mc:Ignorable="w14 w15 w16se w16cid w16 w16cex w16sdtdh wp14">
+  <w16cid:commentId w16cid:paraId="50354DC3" w16cid:durableId="279F3796"/>
+  <w16cid:commentId w16cid:paraId="2855DB81" w16cid:durableId="279F3813"/>
+  <w16cid:commentId w16cid:paraId="0D86C111" w16cid:durableId="279F37A7"/>
+  <w16cid:commentId w16cid:paraId="69A7A981" w16cid:durableId="279F445E"/>
+</w16cid:commentsIds>
+</file>
+
 <file path=word/endnotes.xml><?xml version="1.0" encoding="utf-8"?>
-<w:endnotes xmlns:wpc="http://schemas.microsoft.com/office/word/2010/wordprocessingCanvas" xmlns:cx="http://schemas.microsoft.com/office/drawing/2014/chartex" xmlns:cx1="http://schemas.microsoft.com/office/drawing/2015/9/8/chartex" xmlns:cx2="http://schemas.microsoft.com/office/drawing/2015/10/21/chartex" xmlns:cx3="http://schemas.microsoft.com/office/drawing/2016/5/9/chartex" xmlns:cx4="http://schemas.microsoft.com/office/drawing/2016/5/10/chartex" xmlns:cx5="http://schemas.microsoft.com/office/drawing/2016/5/11/chartex" xmlns:cx6="http://schemas.microsoft.com/office/drawing/2016/5/12/chartex" xmlns:cx7="http://schemas.microsoft.com/office/drawing/2016/5/13/chartex" xmlns:cx8="http://schemas.microsoft.com/office/drawing/2016/5/14/chartex" xmlns:mc="http://schemas.openxmlformats.org/markup-compatibility/2006" xmlns:aink="http://schemas.microsoft.com/office/drawing/2016/ink" xmlns:am3d="http://schemas.microsoft.com/office/drawing/2017/model3d" xmlns:o="urn:schemas-microsoft-com:office:office" xmlns:oel="http://schemas.microsoft.com/office/2019/extlst" xmlns:r="http://schemas.openxmlformats.org/officeDocument/2006/relationships" xmlns:m="http://schemas.openxmlformats.org/officeDocument/2006/math" xmlns:v="urn:schemas-microsoft-com:vml" xmlns:wp14="http://schemas.microsoft.com/office/word/2010/wordprocessingDrawing" xmlns:wp="http://schemas.openxmlformats.org/drawingml/2006/wordprocessingDrawing" xmlns:w10="urn:schemas-microsoft-com:office:word" xmlns:w="http://schemas.openxmlformats.org/wordprocessingml/2006/main" xmlns:w14="http://schemas.microsoft.com/office/word/2010/wordml" xmlns:w15="http://schemas.microsoft.com/office/word/2012/wordml" xmlns:w16cex="http://schemas.microsoft.com/office/word/2018/wordml/cex" xmlns:w16cid="http://schemas.microsoft.com/office/word/2016/wordml/cid" xmlns:w16="http://schemas.microsoft.com/office/word/2018/wordml" xmlns:w16sdtdh="http://schemas.microsoft.com/office/word/2020/wordml/sdtdatahash" xmlns:w16se="http://schemas.microsoft.com/office/word/2015/wordml/symex" xmlns:wpg="http://schemas.microsoft.com/office/word/2010/wordprocessingGroup" xmlns:wpi="http://schemas.microsoft.com/office/word/2010/wordprocessingInk" xmlns:wne="http://schemas.microsoft.com/office/word/2006/wordml" xmlns:wps="http://schemas.microsoft.com/office/word/2010/wordprocessingShape" mc:Ignorable="w14 w15 w16se w16cid w16 w16cex w16sdtdh wp14">
+<w:endnotes xmlns:wpc="http://schemas.microsoft.com/office/word/2010/wordprocessingCanvas" xmlns:cx="http://schemas.microsoft.com/office/drawing/2014/chartex" xmlns:cx1="http://schemas.microsoft.com/office/drawing/2015/9/8/chartex" xmlns:cx2="http://schemas.microsoft.com/office/drawing/2015/10/21/chartex" xmlns:cx3="http://schemas.microsoft.com/office/drawing/2016/5/9/chartex" xmlns:cx4="http://schemas.microsoft.com/office/drawing/2016/5/10/chartex" xmlns:cx5="http://schemas.microsoft.com/office/drawing/2016/5/11/chartex" xmlns:cx6="http://schemas.microsoft.com/office/drawing/2016/5/12/chartex" xmlns:cx7="http://schemas.microsoft.com/office/drawing/2016/5/13/chartex" xmlns:cx8="http://schemas.microsoft.com/office/drawing/2016/5/14/chartex" xmlns:mc="http://schemas.openxmlformats.org/markup-compatibility/2006" xmlns:aink="http://schemas.microsoft.com/office/drawing/2016/ink" xmlns:am3d="http://schemas.microsoft.com/office/drawing/2017/model3d" xmlns:o="urn:schemas-microsoft-com:office:office" xmlns:r="http://schemas.openxmlformats.org/officeDocument/2006/relationships" xmlns:m="http://schemas.openxmlformats.org/officeDocument/2006/math" xmlns:v="urn:schemas-microsoft-com:vml" xmlns:wp14="http://schemas.microsoft.com/office/word/2010/wordprocessingDrawing" xmlns:wp="http://schemas.openxmlformats.org/drawingml/2006/wordprocessingDrawing" xmlns:w10="urn:schemas-microsoft-com:office:word" xmlns:w="http://schemas.openxmlformats.org/wordprocessingml/2006/main" xmlns:w14="http://schemas.microsoft.com/office/word/2010/wordml" xmlns:w15="http://schemas.microsoft.com/office/word/2012/wordml" xmlns:w16cex="http://schemas.microsoft.com/office/word/2018/wordml/cex" xmlns:w16cid="http://schemas.microsoft.com/office/word/2016/wordml/cid" xmlns:w16="http://schemas.microsoft.com/office/word/2018/wordml" xmlns:w16sdtdh="http://schemas.microsoft.com/office/word/2020/wordml/sdtdatahash" xmlns:w16se="http://schemas.microsoft.com/office/word/2015/wordml/symex" xmlns:wpg="http://schemas.microsoft.com/office/word/2010/wordprocessingGroup" xmlns:wpi="http://schemas.microsoft.com/office/word/2010/wordprocessingInk" xmlns:wne="http://schemas.microsoft.com/office/word/2006/wordml" xmlns:wps="http://schemas.microsoft.com/office/word/2010/wordprocessingShape" mc:Ignorable="w14 w15 w16se w16cid w16 w16cex w16sdtdh wp14">
   <w:endnote w:type="separator" w:id="-1">
     <w:p>
       <w:r>
@@ -9731,7 +9884,7 @@
 </file>
 
 <file path=word/footnotes.xml><?xml version="1.0" encoding="utf-8"?>
-<w:footnotes xmlns:wpc="http://schemas.microsoft.com/office/word/2010/wordprocessingCanvas" xmlns:cx="http://schemas.microsoft.com/office/drawing/2014/chartex" xmlns:cx1="http://schemas.microsoft.com/office/drawing/2015/9/8/chartex" xmlns:cx2="http://schemas.microsoft.com/office/drawing/2015/10/21/chartex" xmlns:cx3="http://schemas.microsoft.com/office/drawing/2016/5/9/chartex" xmlns:cx4="http://schemas.microsoft.com/office/drawing/2016/5/10/chartex" xmlns:cx5="http://schemas.microsoft.com/office/drawing/2016/5/11/chartex" xmlns:cx6="http://schemas.microsoft.com/office/drawing/2016/5/12/chartex" xmlns:cx7="http://schemas.microsoft.com/office/drawing/2016/5/13/chartex" xmlns:cx8="http://schemas.microsoft.com/office/drawing/2016/5/14/chartex" xmlns:mc="http://schemas.openxmlformats.org/markup-compatibility/2006" xmlns:aink="http://schemas.microsoft.com/office/drawing/2016/ink" xmlns:am3d="http://schemas.microsoft.com/office/drawing/2017/model3d" xmlns:o="urn:schemas-microsoft-com:office:office" xmlns:oel="http://schemas.microsoft.com/office/2019/extlst" xmlns:r="http://schemas.openxmlformats.org/officeDocument/2006/relationships" xmlns:m="http://schemas.openxmlformats.org/officeDocument/2006/math" xmlns:v="urn:schemas-microsoft-com:vml" xmlns:wp14="http://schemas.microsoft.com/office/word/2010/wordprocessingDrawing" xmlns:wp="http://schemas.openxmlformats.org/drawingml/2006/wordprocessingDrawing" xmlns:w10="urn:schemas-microsoft-com:office:word" xmlns:w="http://schemas.openxmlformats.org/wordprocessingml/2006/main" xmlns:w14="http://schemas.microsoft.com/office/word/2010/wordml" xmlns:w15="http://schemas.microsoft.com/office/word/2012/wordml" xmlns:w16cex="http://schemas.microsoft.com/office/word/2018/wordml/cex" xmlns:w16cid="http://schemas.microsoft.com/office/word/2016/wordml/cid" xmlns:w16="http://schemas.microsoft.com/office/word/2018/wordml" xmlns:w16sdtdh="http://schemas.microsoft.com/office/word/2020/wordml/sdtdatahash" xmlns:w16se="http://schemas.microsoft.com/office/word/2015/wordml/symex" xmlns:wpg="http://schemas.microsoft.com/office/word/2010/wordprocessingGroup" xmlns:wpi="http://schemas.microsoft.com/office/word/2010/wordprocessingInk" xmlns:wne="http://schemas.microsoft.com/office/word/2006/wordml" xmlns:wps="http://schemas.microsoft.com/office/word/2010/wordprocessingShape" mc:Ignorable="w14 w15 w16se w16cid w16 w16cex w16sdtdh wp14">
+<w:footnotes xmlns:wpc="http://schemas.microsoft.com/office/word/2010/wordprocessingCanvas" xmlns:cx="http://schemas.microsoft.com/office/drawing/2014/chartex" xmlns:cx1="http://schemas.microsoft.com/office/drawing/2015/9/8/chartex" xmlns:cx2="http://schemas.microsoft.com/office/drawing/2015/10/21/chartex" xmlns:cx3="http://schemas.microsoft.com/office/drawing/2016/5/9/chartex" xmlns:cx4="http://schemas.microsoft.com/office/drawing/2016/5/10/chartex" xmlns:cx5="http://schemas.microsoft.com/office/drawing/2016/5/11/chartex" xmlns:cx6="http://schemas.microsoft.com/office/drawing/2016/5/12/chartex" xmlns:cx7="http://schemas.microsoft.com/office/drawing/2016/5/13/chartex" xmlns:cx8="http://schemas.microsoft.com/office/drawing/2016/5/14/chartex" xmlns:mc="http://schemas.openxmlformats.org/markup-compatibility/2006" xmlns:aink="http://schemas.microsoft.com/office/drawing/2016/ink" xmlns:am3d="http://schemas.microsoft.com/office/drawing/2017/model3d" xmlns:o="urn:schemas-microsoft-com:office:office" xmlns:r="http://schemas.openxmlformats.org/officeDocument/2006/relationships" xmlns:m="http://schemas.openxmlformats.org/officeDocument/2006/math" xmlns:v="urn:schemas-microsoft-com:vml" xmlns:wp14="http://schemas.microsoft.com/office/word/2010/wordprocessingDrawing" xmlns:wp="http://schemas.openxmlformats.org/drawingml/2006/wordprocessingDrawing" xmlns:w10="urn:schemas-microsoft-com:office:word" xmlns:w="http://schemas.openxmlformats.org/wordprocessingml/2006/main" xmlns:w14="http://schemas.microsoft.com/office/word/2010/wordml" xmlns:w15="http://schemas.microsoft.com/office/word/2012/wordml" xmlns:w16cex="http://schemas.microsoft.com/office/word/2018/wordml/cex" xmlns:w16cid="http://schemas.microsoft.com/office/word/2016/wordml/cid" xmlns:w16="http://schemas.microsoft.com/office/word/2018/wordml" xmlns:w16sdtdh="http://schemas.microsoft.com/office/word/2020/wordml/sdtdatahash" xmlns:w16se="http://schemas.microsoft.com/office/word/2015/wordml/symex" xmlns:wpg="http://schemas.microsoft.com/office/word/2010/wordprocessingGroup" xmlns:wpi="http://schemas.microsoft.com/office/word/2010/wordprocessingInk" xmlns:wne="http://schemas.microsoft.com/office/word/2006/wordml" xmlns:wps="http://schemas.microsoft.com/office/word/2010/wordprocessingShape" mc:Ignorable="w14 w15 w16se w16cid w16 w16cex w16sdtdh wp14">
   <w:footnote w:type="separator" w:id="-1">
     <w:p>
       <w:r>
@@ -9750,7 +9903,7 @@
 </file>
 
 <file path=word/header1.xml><?xml version="1.0" encoding="utf-8"?>
-<w:hdr xmlns:wpc="http://schemas.microsoft.com/office/word/2010/wordprocessingCanvas" xmlns:cx="http://schemas.microsoft.com/office/drawing/2014/chartex" xmlns:cx1="http://schemas.microsoft.com/office/drawing/2015/9/8/chartex" xmlns:cx2="http://schemas.microsoft.com/office/drawing/2015/10/21/chartex" xmlns:cx3="http://schemas.microsoft.com/office/drawing/2016/5/9/chartex" xmlns:cx4="http://schemas.microsoft.com/office/drawing/2016/5/10/chartex" xmlns:cx5="http://schemas.microsoft.com/office/drawing/2016/5/11/chartex" xmlns:cx6="http://schemas.microsoft.com/office/drawing/2016/5/12/chartex" xmlns:cx7="http://schemas.microsoft.com/office/drawing/2016/5/13/chartex" xmlns:cx8="http://schemas.microsoft.com/office/drawing/2016/5/14/chartex" xmlns:mc="http://schemas.openxmlformats.org/markup-compatibility/2006" xmlns:aink="http://schemas.microsoft.com/office/drawing/2016/ink" xmlns:am3d="http://schemas.microsoft.com/office/drawing/2017/model3d" xmlns:o="urn:schemas-microsoft-com:office:office" xmlns:oel="http://schemas.microsoft.com/office/2019/extlst" xmlns:r="http://schemas.openxmlformats.org/officeDocument/2006/relationships" xmlns:m="http://schemas.openxmlformats.org/officeDocument/2006/math" xmlns:v="urn:schemas-microsoft-com:vml" xmlns:wp14="http://schemas.microsoft.com/office/word/2010/wordprocessingDrawing" xmlns:wp="http://schemas.openxmlformats.org/drawingml/2006/wordprocessingDrawing" xmlns:w10="urn:schemas-microsoft-com:office:word" xmlns:w="http://schemas.openxmlformats.org/wordprocessingml/2006/main" xmlns:w14="http://schemas.microsoft.com/office/word/2010/wordml" xmlns:w15="http://schemas.microsoft.com/office/word/2012/wordml" xmlns:w16cex="http://schemas.microsoft.com/office/word/2018/wordml/cex" xmlns:w16cid="http://schemas.microsoft.com/office/word/2016/wordml/cid" xmlns:w16="http://schemas.microsoft.com/office/word/2018/wordml" xmlns:w16sdtdh="http://schemas.microsoft.com/office/word/2020/wordml/sdtdatahash" xmlns:w16se="http://schemas.microsoft.com/office/word/2015/wordml/symex" xmlns:wpg="http://schemas.microsoft.com/office/word/2010/wordprocessingGroup" xmlns:wpi="http://schemas.microsoft.com/office/word/2010/wordprocessingInk" xmlns:wne="http://schemas.microsoft.com/office/word/2006/wordml" xmlns:wps="http://schemas.microsoft.com/office/word/2010/wordprocessingShape" mc:Ignorable="w14 w15 w16se w16cid w16 w16cex w16sdtdh wp14">
+<w:hdr xmlns:wpc="http://schemas.microsoft.com/office/word/2010/wordprocessingCanvas" xmlns:cx="http://schemas.microsoft.com/office/drawing/2014/chartex" xmlns:cx1="http://schemas.microsoft.com/office/drawing/2015/9/8/chartex" xmlns:cx2="http://schemas.microsoft.com/office/drawing/2015/10/21/chartex" xmlns:cx3="http://schemas.microsoft.com/office/drawing/2016/5/9/chartex" xmlns:cx4="http://schemas.microsoft.com/office/drawing/2016/5/10/chartex" xmlns:cx5="http://schemas.microsoft.com/office/drawing/2016/5/11/chartex" xmlns:cx6="http://schemas.microsoft.com/office/drawing/2016/5/12/chartex" xmlns:cx7="http://schemas.microsoft.com/office/drawing/2016/5/13/chartex" xmlns:cx8="http://schemas.microsoft.com/office/drawing/2016/5/14/chartex" xmlns:mc="http://schemas.openxmlformats.org/markup-compatibility/2006" xmlns:aink="http://schemas.microsoft.com/office/drawing/2016/ink" xmlns:am3d="http://schemas.microsoft.com/office/drawing/2017/model3d" xmlns:o="urn:schemas-microsoft-com:office:office" xmlns:r="http://schemas.openxmlformats.org/officeDocument/2006/relationships" xmlns:m="http://schemas.openxmlformats.org/officeDocument/2006/math" xmlns:v="urn:schemas-microsoft-com:vml" xmlns:wp14="http://schemas.microsoft.com/office/word/2010/wordprocessingDrawing" xmlns:wp="http://schemas.openxmlformats.org/drawingml/2006/wordprocessingDrawing" xmlns:w10="urn:schemas-microsoft-com:office:word" xmlns:w="http://schemas.openxmlformats.org/wordprocessingml/2006/main" xmlns:w14="http://schemas.microsoft.com/office/word/2010/wordml" xmlns:w15="http://schemas.microsoft.com/office/word/2012/wordml" xmlns:w16cex="http://schemas.microsoft.com/office/word/2018/wordml/cex" xmlns:w16cid="http://schemas.microsoft.com/office/word/2016/wordml/cid" xmlns:w16="http://schemas.microsoft.com/office/word/2018/wordml" xmlns:w16sdtdh="http://schemas.microsoft.com/office/word/2020/wordml/sdtdatahash" xmlns:w16se="http://schemas.microsoft.com/office/word/2015/wordml/symex" xmlns:wpg="http://schemas.microsoft.com/office/word/2010/wordprocessingGroup" xmlns:wpi="http://schemas.microsoft.com/office/word/2010/wordprocessingInk" xmlns:wne="http://schemas.microsoft.com/office/word/2006/wordml" xmlns:wps="http://schemas.microsoft.com/office/word/2010/wordprocessingShape" mc:Ignorable="w14 w15 w16se w16cid w16 w16cex w16sdtdh wp14">
   <w:p>
     <w:pPr>
       <w:spacing w:line="120" w:lineRule="exact"/>
@@ -9760,7 +9913,7 @@
 </file>
 
 <file path=word/numbering.xml><?xml version="1.0" encoding="utf-8"?>
-<w:numbering xmlns:wpc="http://schemas.microsoft.com/office/word/2010/wordprocessingCanvas" xmlns:cx="http://schemas.microsoft.com/office/drawing/2014/chartex" xmlns:cx1="http://schemas.microsoft.com/office/drawing/2015/9/8/chartex" xmlns:cx2="http://schemas.microsoft.com/office/drawing/2015/10/21/chartex" xmlns:cx3="http://schemas.microsoft.com/office/drawing/2016/5/9/chartex" xmlns:cx4="http://schemas.microsoft.com/office/drawing/2016/5/10/chartex" xmlns:cx5="http://schemas.microsoft.com/office/drawing/2016/5/11/chartex" xmlns:cx6="http://schemas.microsoft.com/office/drawing/2016/5/12/chartex" xmlns:cx7="http://schemas.microsoft.com/office/drawing/2016/5/13/chartex" xmlns:cx8="http://schemas.microsoft.com/office/drawing/2016/5/14/chartex" xmlns:mc="http://schemas.openxmlformats.org/markup-compatibility/2006" xmlns:aink="http://schemas.microsoft.com/office/drawing/2016/ink" xmlns:am3d="http://schemas.microsoft.com/office/drawing/2017/model3d" xmlns:o="urn:schemas-microsoft-com:office:office" xmlns:oel="http://schemas.microsoft.com/office/2019/extlst" xmlns:r="http://schemas.openxmlformats.org/officeDocument/2006/relationships" xmlns:m="http://schemas.openxmlformats.org/officeDocument/2006/math" xmlns:v="urn:schemas-microsoft-com:vml" xmlns:wp14="http://schemas.microsoft.com/office/word/2010/wordprocessingDrawing" xmlns:wp="http://schemas.openxmlformats.org/drawingml/2006/wordprocessingDrawing" xmlns:w10="urn:schemas-microsoft-com:office:word" xmlns:w="http://schemas.openxmlformats.org/wordprocessingml/2006/main" xmlns:w14="http://schemas.microsoft.com/office/word/2010/wordml" xmlns:w15="http://schemas.microsoft.com/office/word/2012/wordml" xmlns:w16cex="http://schemas.microsoft.com/office/word/2018/wordml/cex" xmlns:w16cid="http://schemas.microsoft.com/office/word/2016/wordml/cid" xmlns:w16="http://schemas.microsoft.com/office/word/2018/wordml" xmlns:w16sdtdh="http://schemas.microsoft.com/office/word/2020/wordml/sdtdatahash" xmlns:w16se="http://schemas.microsoft.com/office/word/2015/wordml/symex" xmlns:wpg="http://schemas.microsoft.com/office/word/2010/wordprocessingGroup" xmlns:wpi="http://schemas.microsoft.com/office/word/2010/wordprocessingInk" xmlns:wne="http://schemas.microsoft.com/office/word/2006/wordml" xmlns:wps="http://schemas.microsoft.com/office/word/2010/wordprocessingShape" mc:Ignorable="w14 w15 w16se w16cid w16 w16cex w16sdtdh wp14">
+<w:numbering xmlns:wpc="http://schemas.microsoft.com/office/word/2010/wordprocessingCanvas" xmlns:cx="http://schemas.microsoft.com/office/drawing/2014/chartex" xmlns:cx1="http://schemas.microsoft.com/office/drawing/2015/9/8/chartex" xmlns:cx2="http://schemas.microsoft.com/office/drawing/2015/10/21/chartex" xmlns:cx3="http://schemas.microsoft.com/office/drawing/2016/5/9/chartex" xmlns:cx4="http://schemas.microsoft.com/office/drawing/2016/5/10/chartex" xmlns:cx5="http://schemas.microsoft.com/office/drawing/2016/5/11/chartex" xmlns:cx6="http://schemas.microsoft.com/office/drawing/2016/5/12/chartex" xmlns:cx7="http://schemas.microsoft.com/office/drawing/2016/5/13/chartex" xmlns:cx8="http://schemas.microsoft.com/office/drawing/2016/5/14/chartex" xmlns:mc="http://schemas.openxmlformats.org/markup-compatibility/2006" xmlns:aink="http://schemas.microsoft.com/office/drawing/2016/ink" xmlns:am3d="http://schemas.microsoft.com/office/drawing/2017/model3d" xmlns:o="urn:schemas-microsoft-com:office:office" xmlns:r="http://schemas.openxmlformats.org/officeDocument/2006/relationships" xmlns:m="http://schemas.openxmlformats.org/officeDocument/2006/math" xmlns:v="urn:schemas-microsoft-com:vml" xmlns:wp14="http://schemas.microsoft.com/office/word/2010/wordprocessingDrawing" xmlns:wp="http://schemas.openxmlformats.org/drawingml/2006/wordprocessingDrawing" xmlns:w10="urn:schemas-microsoft-com:office:word" xmlns:w="http://schemas.openxmlformats.org/wordprocessingml/2006/main" xmlns:w14="http://schemas.microsoft.com/office/word/2010/wordml" xmlns:w15="http://schemas.microsoft.com/office/word/2012/wordml" xmlns:w16cex="http://schemas.microsoft.com/office/word/2018/wordml/cex" xmlns:w16cid="http://schemas.microsoft.com/office/word/2016/wordml/cid" xmlns:w16="http://schemas.microsoft.com/office/word/2018/wordml" xmlns:w16sdtdh="http://schemas.microsoft.com/office/word/2020/wordml/sdtdatahash" xmlns:w16se="http://schemas.microsoft.com/office/word/2015/wordml/symex" xmlns:wpg="http://schemas.microsoft.com/office/word/2010/wordprocessingGroup" xmlns:wpi="http://schemas.microsoft.com/office/word/2010/wordprocessingInk" xmlns:wne="http://schemas.microsoft.com/office/word/2006/wordml" xmlns:wps="http://schemas.microsoft.com/office/word/2010/wordprocessingShape" mc:Ignorable="w14 w15 w16se w16cid w16 w16cex w16sdtdh wp14">
   <w:abstractNum w:abstractNumId="0" w15:restartNumberingAfterBreak="0">
     <w:nsid w:val="1F355E94"/>
     <w:multiLevelType w:val="hybridMultilevel"/>
@@ -10116,6 +10269,14 @@
     <w:abstractNumId w:val="2"/>
   </w:num>
 </w:numbering>
+</file>
+
+<file path=word/people.xml><?xml version="1.0" encoding="utf-8"?>
+<w15:people xmlns:wpc="http://schemas.microsoft.com/office/word/2010/wordprocessingCanvas" xmlns:cx="http://schemas.microsoft.com/office/drawing/2014/chartex" xmlns:cx1="http://schemas.microsoft.com/office/drawing/2015/9/8/chartex" xmlns:cx2="http://schemas.microsoft.com/office/drawing/2015/10/21/chartex" xmlns:cx3="http://schemas.microsoft.com/office/drawing/2016/5/9/chartex" xmlns:cx4="http://schemas.microsoft.com/office/drawing/2016/5/10/chartex" xmlns:cx5="http://schemas.microsoft.com/office/drawing/2016/5/11/chartex" xmlns:cx6="http://schemas.microsoft.com/office/drawing/2016/5/12/chartex" xmlns:cx7="http://schemas.microsoft.com/office/drawing/2016/5/13/chartex" xmlns:cx8="http://schemas.microsoft.com/office/drawing/2016/5/14/chartex" xmlns:mc="http://schemas.openxmlformats.org/markup-compatibility/2006" xmlns:aink="http://schemas.microsoft.com/office/drawing/2016/ink" xmlns:am3d="http://schemas.microsoft.com/office/drawing/2017/model3d" xmlns:o="urn:schemas-microsoft-com:office:office" xmlns:r="http://schemas.openxmlformats.org/officeDocument/2006/relationships" xmlns:m="http://schemas.openxmlformats.org/officeDocument/2006/math" xmlns:v="urn:schemas-microsoft-com:vml" xmlns:wp14="http://schemas.microsoft.com/office/word/2010/wordprocessingDrawing" xmlns:wp="http://schemas.openxmlformats.org/drawingml/2006/wordprocessingDrawing" xmlns:w10="urn:schemas-microsoft-com:office:word" xmlns:w="http://schemas.openxmlformats.org/wordprocessingml/2006/main" xmlns:w14="http://schemas.microsoft.com/office/word/2010/wordml" xmlns:w15="http://schemas.microsoft.com/office/word/2012/wordml" xmlns:w16cex="http://schemas.microsoft.com/office/word/2018/wordml/cex" xmlns:w16cid="http://schemas.microsoft.com/office/word/2016/wordml/cid" xmlns:w16="http://schemas.microsoft.com/office/word/2018/wordml" xmlns:w16sdtdh="http://schemas.microsoft.com/office/word/2020/wordml/sdtdatahash" xmlns:w16se="http://schemas.microsoft.com/office/word/2015/wordml/symex" xmlns:wpg="http://schemas.microsoft.com/office/word/2010/wordprocessingGroup" xmlns:wpi="http://schemas.microsoft.com/office/word/2010/wordprocessingInk" xmlns:wne="http://schemas.microsoft.com/office/word/2006/wordml" xmlns:wps="http://schemas.microsoft.com/office/word/2010/wordprocessingShape" mc:Ignorable="w14 w15 w16se w16cid w16 w16cex w16sdtdh wp14">
+  <w15:person w15:author="Head, Andrew M">
+    <w15:presenceInfo w15:providerId="AD" w15:userId="S::head@upenn.edu::e5dec0c2-781c-47a8-a09c-267d4e6d6cbc"/>
+  </w15:person>
+</w15:people>
 </file>
 
 <file path=word/styles.xml><?xml version="1.0" encoding="utf-8"?>

</xml_diff>